<commit_message>
Corrigidos os casos de uso e inseridas as apresentacoes
</commit_message>
<xml_diff>
--- a/NovoCasoDeUso/02_Glossario_TLP_ok.docx
+++ b/NovoCasoDeUso/02_Glossario_TLP_ok.docx
@@ -1,6 +1,6 @@
 
 <file path=word/document.xml><?xml version="1.0" encoding="utf-8"?>
-<w:document xmlns:wpc="http://schemas.microsoft.com/office/word/2010/wordprocessingCanvas" xmlns:mc="http://schemas.openxmlformats.org/markup-compatibility/2006" xmlns:o="urn:schemas-microsoft-com:office:office" xmlns:r="http://schemas.openxmlformats.org/officeDocument/2006/relationships" xmlns:m="http://schemas.openxmlformats.org/officeDocument/2006/math" xmlns:v="urn:schemas-microsoft-com:vml" xmlns:wp14="http://schemas.microsoft.com/office/word/2010/wordprocessingDrawing" xmlns:wp="http://schemas.openxmlformats.org/drawingml/2006/wordprocessingDrawing" xmlns:w10="urn:schemas-microsoft-com:office:word" xmlns:w="http://schemas.openxmlformats.org/wordprocessingml/2006/main" xmlns:w14="http://schemas.microsoft.com/office/word/2010/wordml" xmlns:w15="http://schemas.microsoft.com/office/word/2012/wordml" xmlns:wpg="http://schemas.microsoft.com/office/word/2010/wordprocessingGroup" xmlns:wpi="http://schemas.microsoft.com/office/word/2010/wordprocessingInk" xmlns:wne="http://schemas.microsoft.com/office/word/2006/wordml" xmlns:wps="http://schemas.microsoft.com/office/word/2010/wordprocessingShape" mc:Ignorable="w14 w15 wp14">
+<w:document xmlns:wpc="http://schemas.microsoft.com/office/word/2010/wordprocessingCanvas" xmlns:mc="http://schemas.openxmlformats.org/markup-compatibility/2006" xmlns:o="urn:schemas-microsoft-com:office:office" xmlns:r="http://schemas.openxmlformats.org/officeDocument/2006/relationships" xmlns:m="http://schemas.openxmlformats.org/officeDocument/2006/math" xmlns:v="urn:schemas-microsoft-com:vml" xmlns:wp14="http://schemas.microsoft.com/office/word/2010/wordprocessingDrawing" xmlns:wp="http://schemas.openxmlformats.org/drawingml/2006/wordprocessingDrawing" xmlns:w10="urn:schemas-microsoft-com:office:word" xmlns:w="http://schemas.openxmlformats.org/wordprocessingml/2006/main" xmlns:w14="http://schemas.microsoft.com/office/word/2010/wordml" xmlns:wpg="http://schemas.microsoft.com/office/word/2010/wordprocessingGroup" xmlns:wpi="http://schemas.microsoft.com/office/word/2010/wordprocessingInk" xmlns:wne="http://schemas.microsoft.com/office/word/2006/wordml" xmlns:wps="http://schemas.microsoft.com/office/word/2010/wordprocessingShape" mc:Ignorable="w14 wp14">
   <w:body>
     <w:p>
       <w:pPr>
@@ -26,19 +26,30 @@
       <w:pPr>
         <w:pStyle w:val="Ttulo"/>
       </w:pPr>
+      <w:proofErr w:type="spellStart"/>
       <w:r>
         <w:t>Gloss</w:t>
       </w:r>
       <w:r>
         <w:t>ário</w:t>
       </w:r>
+      <w:proofErr w:type="spellEnd"/>
     </w:p>
     <w:p>
       <w:pPr>
         <w:pStyle w:val="Corpodetexto3"/>
-      </w:pPr>
-      <w:r>
-        <w:t>Usage note: There is procedural guidance within this template that appears in a style named InfoBlue. This style has a hidden font attribute allowing you to toggle whether it is visible or hidden in this template. Use the Word menu Tools</w:t>
+        <w:jc w:val="both"/>
+      </w:pPr>
+      <w:r>
+        <w:t xml:space="preserve">Usage note: There is procedural guidance within this template that appears in a style named </w:t>
+      </w:r>
+      <w:proofErr w:type="spellStart"/>
+      <w:r>
+        <w:t>InfoBlue</w:t>
+      </w:r>
+      <w:proofErr w:type="spellEnd"/>
+      <w:r>
+        <w:t>. This style has a hidden font attribute allowing you to toggle whether it is visible or hidden in this template. Use the Word menu Tools</w:t>
       </w:r>
       <w:r>
         <w:sym w:font="Wingdings" w:char="F0E0"/>
@@ -71,20 +82,28 @@
         <w:t>Print.</w:t>
       </w:r>
     </w:p>
-    <w:p/>
     <w:p>
       <w:pPr>
+        <w:jc w:val="both"/>
+      </w:pPr>
+    </w:p>
+    <w:p>
+      <w:pPr>
         <w:pStyle w:val="Ttulo1"/>
+        <w:jc w:val="both"/>
       </w:pPr>
       <w:bookmarkStart w:id="0" w:name="_Toc436203377"/>
       <w:bookmarkStart w:id="1" w:name="_Toc452813577"/>
+      <w:proofErr w:type="spellStart"/>
       <w:r>
         <w:t>Introdução</w:t>
       </w:r>
+      <w:proofErr w:type="spellEnd"/>
     </w:p>
     <w:p>
       <w:pPr>
         <w:ind w:left="720"/>
+        <w:jc w:val="both"/>
         <w:rPr>
           <w:lang w:val="pt-BR"/>
         </w:rPr>
@@ -111,46 +130,128 @@
         <w:rPr>
           <w:lang w:val="pt-BR"/>
         </w:rPr>
-        <w:t xml:space="preserve"> Baseado em um sistema para consulta e aprendizado sobre regras e estratégias do jogo League of Legends.</w:t>
+        <w:t xml:space="preserve"> Baseado em um sistema para consulta e aprendizado sobre regras e estratégias do jogo </w:t>
+      </w:r>
+      <w:proofErr w:type="spellStart"/>
+      <w:r>
+        <w:rPr>
+          <w:lang w:val="pt-BR"/>
+        </w:rPr>
+        <w:t>League</w:t>
+      </w:r>
+      <w:proofErr w:type="spellEnd"/>
+      <w:r>
+        <w:rPr>
+          <w:lang w:val="pt-BR"/>
+        </w:rPr>
+        <w:t xml:space="preserve"> </w:t>
+      </w:r>
+      <w:proofErr w:type="spellStart"/>
+      <w:r>
+        <w:rPr>
+          <w:lang w:val="pt-BR"/>
+        </w:rPr>
+        <w:t>of</w:t>
+      </w:r>
+      <w:proofErr w:type="spellEnd"/>
+      <w:r>
+        <w:rPr>
+          <w:lang w:val="pt-BR"/>
+        </w:rPr>
+        <w:t xml:space="preserve"> </w:t>
+      </w:r>
+      <w:proofErr w:type="spellStart"/>
+      <w:r>
+        <w:rPr>
+          <w:lang w:val="pt-BR"/>
+        </w:rPr>
+        <w:t>Legends</w:t>
+      </w:r>
+      <w:proofErr w:type="spellEnd"/>
+      <w:r>
+        <w:rPr>
+          <w:lang w:val="pt-BR"/>
+        </w:rPr>
+        <w:t>.</w:t>
       </w:r>
     </w:p>
     <w:p>
       <w:pPr>
         <w:ind w:left="720"/>
-      </w:pPr>
+        <w:jc w:val="both"/>
+        <w:rPr>
+          <w:lang w:val="pt-BR"/>
+        </w:rPr>
+      </w:pPr>
+      <w:bookmarkStart w:id="2" w:name="_GoBack"/>
+      <w:bookmarkEnd w:id="2"/>
     </w:p>
     <w:bookmarkEnd w:id="0"/>
     <w:bookmarkEnd w:id="1"/>
     <w:p>
       <w:pPr>
         <w:pStyle w:val="Ttulo1"/>
-      </w:pPr>
+        <w:jc w:val="both"/>
+      </w:pPr>
+      <w:proofErr w:type="spellStart"/>
       <w:r>
         <w:t>Termos</w:t>
       </w:r>
+      <w:proofErr w:type="spellEnd"/>
     </w:p>
     <w:p>
       <w:pPr>
         <w:ind w:left="720"/>
-      </w:pPr>
-      <w:r>
-        <w:t>Player : Jogador</w:t>
-      </w:r>
+        <w:jc w:val="both"/>
+      </w:pPr>
+      <w:proofErr w:type="gramStart"/>
+      <w:r>
+        <w:t>Player :</w:t>
+      </w:r>
+      <w:proofErr w:type="gramEnd"/>
+      <w:r>
+        <w:t xml:space="preserve"> </w:t>
+      </w:r>
+      <w:proofErr w:type="spellStart"/>
+      <w:r>
+        <w:t>Jogador</w:t>
+      </w:r>
+      <w:proofErr w:type="spellEnd"/>
     </w:p>
     <w:p>
       <w:pPr>
         <w:ind w:left="720"/>
-      </w:pPr>
-      <w:r>
-        <w:t>Elo : Classificação dos jogadores dentro do jogo, existem 7 ( Bronze, Prata, Ouro, Platina, Diamante ,Mestre e Competitivo) do menor ao maior.</w:t>
-      </w:r>
-      <w:bookmarkStart w:id="2" w:name="_GoBack"/>
-      <w:bookmarkEnd w:id="2"/>
+        <w:jc w:val="both"/>
+        <w:rPr>
+          <w:lang w:val="pt-BR"/>
+        </w:rPr>
+      </w:pPr>
+      <w:proofErr w:type="gramStart"/>
+      <w:r>
+        <w:rPr>
+          <w:lang w:val="pt-BR"/>
+        </w:rPr>
+        <w:t>Elo :</w:t>
+      </w:r>
+      <w:proofErr w:type="gramEnd"/>
+      <w:r>
+        <w:rPr>
+          <w:lang w:val="pt-BR"/>
+        </w:rPr>
+        <w:t xml:space="preserve"> Classificação dos jogadores dentro do jogo, existem 7 ( Bronze, Prata, Ouro, Platina, Diamante ,Mestre e Competitivo) do menor ao maior.</w:t>
+      </w:r>
     </w:p>
-    <w:p/>
+    <w:p>
+      <w:pPr>
+        <w:jc w:val="both"/>
+        <w:rPr>
+          <w:lang w:val="pt-BR"/>
+        </w:rPr>
+      </w:pPr>
+    </w:p>
     <w:sectPr>
-      <w:headerReference w:type="default" r:id="rId7"/>
-      <w:footerReference w:type="default" r:id="rId8"/>
+      <w:headerReference w:type="default" r:id="rId8"/>
+      <w:footerReference w:type="default" r:id="rId9"/>
       <w:pgSz w:w="12240" w:h="15840" w:code="1"/>
       <w:pgMar w:top="1440" w:right="1440" w:bottom="1440" w:left="1440" w:header="720" w:footer="720" w:gutter="0"/>
       <w:cols w:space="720"/>
@@ -160,7 +261,7 @@
 </file>
 
 <file path=word/endnotes.xml><?xml version="1.0" encoding="utf-8"?>
-<w:endnotes xmlns:wpc="http://schemas.microsoft.com/office/word/2010/wordprocessingCanvas" xmlns:mc="http://schemas.openxmlformats.org/markup-compatibility/2006" xmlns:o="urn:schemas-microsoft-com:office:office" xmlns:r="http://schemas.openxmlformats.org/officeDocument/2006/relationships" xmlns:m="http://schemas.openxmlformats.org/officeDocument/2006/math" xmlns:v="urn:schemas-microsoft-com:vml" xmlns:wp14="http://schemas.microsoft.com/office/word/2010/wordprocessingDrawing" xmlns:wp="http://schemas.openxmlformats.org/drawingml/2006/wordprocessingDrawing" xmlns:w10="urn:schemas-microsoft-com:office:word" xmlns:w="http://schemas.openxmlformats.org/wordprocessingml/2006/main" xmlns:w14="http://schemas.microsoft.com/office/word/2010/wordml" xmlns:w15="http://schemas.microsoft.com/office/word/2012/wordml" xmlns:wpg="http://schemas.microsoft.com/office/word/2010/wordprocessingGroup" xmlns:wpi="http://schemas.microsoft.com/office/word/2010/wordprocessingInk" xmlns:wne="http://schemas.microsoft.com/office/word/2006/wordml" xmlns:wps="http://schemas.microsoft.com/office/word/2010/wordprocessingShape" mc:Ignorable="w14 w15 wp14">
+<w:endnotes xmlns:wpc="http://schemas.microsoft.com/office/word/2010/wordprocessingCanvas" xmlns:mc="http://schemas.openxmlformats.org/markup-compatibility/2006" xmlns:o="urn:schemas-microsoft-com:office:office" xmlns:r="http://schemas.openxmlformats.org/officeDocument/2006/relationships" xmlns:m="http://schemas.openxmlformats.org/officeDocument/2006/math" xmlns:v="urn:schemas-microsoft-com:vml" xmlns:wp14="http://schemas.microsoft.com/office/word/2010/wordprocessingDrawing" xmlns:wp="http://schemas.openxmlformats.org/drawingml/2006/wordprocessingDrawing" xmlns:w10="urn:schemas-microsoft-com:office:word" xmlns:w="http://schemas.openxmlformats.org/wordprocessingml/2006/main" xmlns:w14="http://schemas.microsoft.com/office/word/2010/wordml" xmlns:wpg="http://schemas.microsoft.com/office/word/2010/wordprocessingGroup" xmlns:wpi="http://schemas.microsoft.com/office/word/2010/wordprocessingInk" xmlns:wne="http://schemas.microsoft.com/office/word/2006/wordml" xmlns:wps="http://schemas.microsoft.com/office/word/2010/wordprocessingShape" mc:Ignorable="w14 wp14">
   <w:endnote w:type="separator" w:id="-1">
     <w:p>
       <w:pPr>
@@ -185,7 +286,7 @@
 </file>
 
 <file path=word/footer1.xml><?xml version="1.0" encoding="utf-8"?>
-<w:ftr xmlns:wpc="http://schemas.microsoft.com/office/word/2010/wordprocessingCanvas" xmlns:mc="http://schemas.openxmlformats.org/markup-compatibility/2006" xmlns:o="urn:schemas-microsoft-com:office:office" xmlns:r="http://schemas.openxmlformats.org/officeDocument/2006/relationships" xmlns:m="http://schemas.openxmlformats.org/officeDocument/2006/math" xmlns:v="urn:schemas-microsoft-com:vml" xmlns:wp14="http://schemas.microsoft.com/office/word/2010/wordprocessingDrawing" xmlns:wp="http://schemas.openxmlformats.org/drawingml/2006/wordprocessingDrawing" xmlns:w10="urn:schemas-microsoft-com:office:word" xmlns:w="http://schemas.openxmlformats.org/wordprocessingml/2006/main" xmlns:w14="http://schemas.microsoft.com/office/word/2010/wordml" xmlns:w15="http://schemas.microsoft.com/office/word/2012/wordml" xmlns:wpg="http://schemas.microsoft.com/office/word/2010/wordprocessingGroup" xmlns:wpi="http://schemas.microsoft.com/office/word/2010/wordprocessingInk" xmlns:wne="http://schemas.microsoft.com/office/word/2006/wordml" xmlns:wps="http://schemas.microsoft.com/office/word/2010/wordprocessingShape" mc:Ignorable="w14 w15 wp14">
+<w:ftr xmlns:wpc="http://schemas.microsoft.com/office/word/2010/wordprocessingCanvas" xmlns:mc="http://schemas.openxmlformats.org/markup-compatibility/2006" xmlns:o="urn:schemas-microsoft-com:office:office" xmlns:r="http://schemas.openxmlformats.org/officeDocument/2006/relationships" xmlns:m="http://schemas.openxmlformats.org/officeDocument/2006/math" xmlns:v="urn:schemas-microsoft-com:vml" xmlns:wp14="http://schemas.microsoft.com/office/word/2010/wordprocessingDrawing" xmlns:wp="http://schemas.openxmlformats.org/drawingml/2006/wordprocessingDrawing" xmlns:w10="urn:schemas-microsoft-com:office:word" xmlns:w="http://schemas.openxmlformats.org/wordprocessingml/2006/main" xmlns:w14="http://schemas.microsoft.com/office/word/2010/wordml" xmlns:wpg="http://schemas.microsoft.com/office/word/2010/wordprocessingGroup" xmlns:wpi="http://schemas.microsoft.com/office/word/2010/wordprocessingInk" xmlns:wne="http://schemas.microsoft.com/office/word/2006/wordml" xmlns:wps="http://schemas.microsoft.com/office/word/2010/wordprocessingShape" mc:Ignorable="w14 wp14">
   <w:tbl>
     <w:tblPr>
       <w:tblW w:w="0" w:type="auto"/>
@@ -220,9 +321,17 @@
           <w:pPr>
             <w:ind w:right="360"/>
           </w:pPr>
+          <w:proofErr w:type="spellStart"/>
           <w:r>
-            <w:t>Confidential</w:t>
+            <w:t>Confiden</w:t>
           </w:r>
+          <w:r>
+            <w:t>c</w:t>
+          </w:r>
+          <w:r>
+            <w:t>ial</w:t>
+          </w:r>
+          <w:proofErr w:type="spellEnd"/>
         </w:p>
       </w:tc>
       <w:tc>
@@ -242,21 +351,11 @@
           <w:r>
             <w:sym w:font="Symbol" w:char="F0D3"/>
           </w:r>
-          <w:r>
-            <w:fldChar w:fldCharType="begin"/>
-          </w:r>
-          <w:r>
-            <w:instrText xml:space="preserve"> DOCPROPERTY "Company"  \* MERGEFORMAT </w:instrText>
-          </w:r>
-          <w:r>
-            <w:fldChar w:fldCharType="separate"/>
-          </w:r>
-          <w:r>
-            <w:t>&lt;Company Name&gt;</w:t>
-          </w:r>
-          <w:r>
-            <w:fldChar w:fldCharType="end"/>
-          </w:r>
+          <w:fldSimple w:instr=" DOCPROPERTY &quot;Company&quot;  \* MERGEFORMAT ">
+            <w:r>
+              <w:t>Zodiac-Tech</w:t>
+            </w:r>
+          </w:fldSimple>
           <w:r>
             <w:t xml:space="preserve">, </w:t>
           </w:r>
@@ -294,8 +393,13 @@
           <w:pPr>
             <w:jc w:val="right"/>
           </w:pPr>
+          <w:proofErr w:type="spellStart"/>
           <w:r>
-            <w:t xml:space="preserve">Page </w:t>
+            <w:t>Página</w:t>
+          </w:r>
+          <w:proofErr w:type="spellEnd"/>
+          <w:r>
+            <w:t xml:space="preserve"> </w:t>
           </w:r>
           <w:r>
             <w:rPr>
@@ -341,7 +445,7 @@
 </file>
 
 <file path=word/footnotes.xml><?xml version="1.0" encoding="utf-8"?>
-<w:footnotes xmlns:wpc="http://schemas.microsoft.com/office/word/2010/wordprocessingCanvas" xmlns:mc="http://schemas.openxmlformats.org/markup-compatibility/2006" xmlns:o="urn:schemas-microsoft-com:office:office" xmlns:r="http://schemas.openxmlformats.org/officeDocument/2006/relationships" xmlns:m="http://schemas.openxmlformats.org/officeDocument/2006/math" xmlns:v="urn:schemas-microsoft-com:vml" xmlns:wp14="http://schemas.microsoft.com/office/word/2010/wordprocessingDrawing" xmlns:wp="http://schemas.openxmlformats.org/drawingml/2006/wordprocessingDrawing" xmlns:w10="urn:schemas-microsoft-com:office:word" xmlns:w="http://schemas.openxmlformats.org/wordprocessingml/2006/main" xmlns:w14="http://schemas.microsoft.com/office/word/2010/wordml" xmlns:w15="http://schemas.microsoft.com/office/word/2012/wordml" xmlns:wpg="http://schemas.microsoft.com/office/word/2010/wordprocessingGroup" xmlns:wpi="http://schemas.microsoft.com/office/word/2010/wordprocessingInk" xmlns:wne="http://schemas.microsoft.com/office/word/2006/wordml" xmlns:wps="http://schemas.microsoft.com/office/word/2010/wordprocessingShape" mc:Ignorable="w14 w15 wp14">
+<w:footnotes xmlns:wpc="http://schemas.microsoft.com/office/word/2010/wordprocessingCanvas" xmlns:mc="http://schemas.openxmlformats.org/markup-compatibility/2006" xmlns:o="urn:schemas-microsoft-com:office:office" xmlns:r="http://schemas.openxmlformats.org/officeDocument/2006/relationships" xmlns:m="http://schemas.openxmlformats.org/officeDocument/2006/math" xmlns:v="urn:schemas-microsoft-com:vml" xmlns:wp14="http://schemas.microsoft.com/office/word/2010/wordprocessingDrawing" xmlns:wp="http://schemas.openxmlformats.org/drawingml/2006/wordprocessingDrawing" xmlns:w10="urn:schemas-microsoft-com:office:word" xmlns:w="http://schemas.openxmlformats.org/wordprocessingml/2006/main" xmlns:w14="http://schemas.microsoft.com/office/word/2010/wordml" xmlns:wpg="http://schemas.microsoft.com/office/word/2010/wordprocessingGroup" xmlns:wpi="http://schemas.microsoft.com/office/word/2010/wordprocessingInk" xmlns:wne="http://schemas.microsoft.com/office/word/2006/wordml" xmlns:wps="http://schemas.microsoft.com/office/word/2010/wordprocessingShape" mc:Ignorable="w14 wp14">
   <w:footnote w:type="separator" w:id="-1">
     <w:p>
       <w:pPr>
@@ -366,7 +470,7 @@
 </file>
 
 <file path=word/header1.xml><?xml version="1.0" encoding="utf-8"?>
-<w:hdr xmlns:wpc="http://schemas.microsoft.com/office/word/2010/wordprocessingCanvas" xmlns:mc="http://schemas.openxmlformats.org/markup-compatibility/2006" xmlns:o="urn:schemas-microsoft-com:office:office" xmlns:r="http://schemas.openxmlformats.org/officeDocument/2006/relationships" xmlns:m="http://schemas.openxmlformats.org/officeDocument/2006/math" xmlns:v="urn:schemas-microsoft-com:vml" xmlns:wp14="http://schemas.microsoft.com/office/word/2010/wordprocessingDrawing" xmlns:wp="http://schemas.openxmlformats.org/drawingml/2006/wordprocessingDrawing" xmlns:w10="urn:schemas-microsoft-com:office:word" xmlns:w="http://schemas.openxmlformats.org/wordprocessingml/2006/main" xmlns:w14="http://schemas.microsoft.com/office/word/2010/wordml" xmlns:w15="http://schemas.microsoft.com/office/word/2012/wordml" xmlns:wpg="http://schemas.microsoft.com/office/word/2010/wordprocessingGroup" xmlns:wpi="http://schemas.microsoft.com/office/word/2010/wordprocessingInk" xmlns:wne="http://schemas.microsoft.com/office/word/2006/wordml" xmlns:wps="http://schemas.microsoft.com/office/word/2010/wordprocessingShape" mc:Ignorable="w14 w15 wp14">
+<w:hdr xmlns:wpc="http://schemas.microsoft.com/office/word/2010/wordprocessingCanvas" xmlns:mc="http://schemas.openxmlformats.org/markup-compatibility/2006" xmlns:o="urn:schemas-microsoft-com:office:office" xmlns:r="http://schemas.openxmlformats.org/officeDocument/2006/relationships" xmlns:m="http://schemas.openxmlformats.org/officeDocument/2006/math" xmlns:v="urn:schemas-microsoft-com:vml" xmlns:wp14="http://schemas.microsoft.com/office/word/2010/wordprocessingDrawing" xmlns:wp="http://schemas.openxmlformats.org/drawingml/2006/wordprocessingDrawing" xmlns:w10="urn:schemas-microsoft-com:office:word" xmlns:w="http://schemas.openxmlformats.org/wordprocessingml/2006/main" xmlns:w14="http://schemas.microsoft.com/office/word/2010/wordml" xmlns:wpg="http://schemas.microsoft.com/office/word/2010/wordprocessingGroup" xmlns:wpi="http://schemas.microsoft.com/office/word/2010/wordprocessingInk" xmlns:wne="http://schemas.microsoft.com/office/word/2006/wordml" xmlns:wps="http://schemas.microsoft.com/office/word/2010/wordprocessingShape" mc:Ignorable="w14 wp14">
   <w:tbl>
     <w:tblPr>
       <w:tblW w:w="0" w:type="auto"/>
@@ -392,7 +496,10 @@
         </w:tcPr>
         <w:p>
           <w:r>
-            <w:t>Tuturial League Portable</w:t>
+            <w:t>Tuto</w:t>
+          </w:r>
+          <w:r>
+            <w:t>rial League Portable</w:t>
           </w:r>
         </w:p>
       </w:tc>
@@ -420,9 +527,11 @@
           <w:tcW w:w="6379" w:type="dxa"/>
         </w:tcPr>
         <w:p>
+          <w:proofErr w:type="spellStart"/>
           <w:r>
             <w:t>Glossário</w:t>
           </w:r>
+          <w:proofErr w:type="spellEnd"/>
         </w:p>
       </w:tc>
       <w:tc>
@@ -431,7 +540,10 @@
         </w:tcPr>
         <w:p>
           <w:r>
-            <w:t xml:space="preserve">  Data:07/12/2015</w:t>
+            <w:t xml:space="preserve">  Data:07/DEZ</w:t>
+          </w:r>
+          <w:r>
+            <w:t>/2015</w:t>
           </w:r>
         </w:p>
       </w:tc>
@@ -446,7 +558,7 @@
 </file>
 
 <file path=word/numbering.xml><?xml version="1.0" encoding="utf-8"?>
-<w:numbering xmlns:wpc="http://schemas.microsoft.com/office/word/2010/wordprocessingCanvas" xmlns:mc="http://schemas.openxmlformats.org/markup-compatibility/2006" xmlns:o="urn:schemas-microsoft-com:office:office" xmlns:r="http://schemas.openxmlformats.org/officeDocument/2006/relationships" xmlns:m="http://schemas.openxmlformats.org/officeDocument/2006/math" xmlns:v="urn:schemas-microsoft-com:vml" xmlns:wp14="http://schemas.microsoft.com/office/word/2010/wordprocessingDrawing" xmlns:wp="http://schemas.openxmlformats.org/drawingml/2006/wordprocessingDrawing" xmlns:w10="urn:schemas-microsoft-com:office:word" xmlns:w="http://schemas.openxmlformats.org/wordprocessingml/2006/main" xmlns:w14="http://schemas.microsoft.com/office/word/2010/wordml" xmlns:w15="http://schemas.microsoft.com/office/word/2012/wordml" xmlns:wpg="http://schemas.microsoft.com/office/word/2010/wordprocessingGroup" xmlns:wpi="http://schemas.microsoft.com/office/word/2010/wordprocessingInk" xmlns:wne="http://schemas.microsoft.com/office/word/2006/wordml" xmlns:wps="http://schemas.microsoft.com/office/word/2010/wordprocessingShape" mc:Ignorable="w14 w15 wp14">
+<w:numbering xmlns:wpc="http://schemas.microsoft.com/office/word/2010/wordprocessingCanvas" xmlns:mc="http://schemas.openxmlformats.org/markup-compatibility/2006" xmlns:o="urn:schemas-microsoft-com:office:office" xmlns:r="http://schemas.openxmlformats.org/officeDocument/2006/relationships" xmlns:m="http://schemas.openxmlformats.org/officeDocument/2006/math" xmlns:v="urn:schemas-microsoft-com:vml" xmlns:wp14="http://schemas.microsoft.com/office/word/2010/wordprocessingDrawing" xmlns:wp="http://schemas.openxmlformats.org/drawingml/2006/wordprocessingDrawing" xmlns:w10="urn:schemas-microsoft-com:office:word" xmlns:w="http://schemas.openxmlformats.org/wordprocessingml/2006/main" xmlns:w14="http://schemas.microsoft.com/office/word/2010/wordml" xmlns:wpg="http://schemas.microsoft.com/office/word/2010/wordprocessingGroup" xmlns:wpi="http://schemas.microsoft.com/office/word/2010/wordprocessingInk" xmlns:wne="http://schemas.microsoft.com/office/word/2006/wordml" xmlns:wps="http://schemas.microsoft.com/office/word/2010/wordprocessingShape" mc:Ignorable="w14 wp14">
   <w:abstractNum w:abstractNumId="0">
     <w:nsid w:val="FFFFFFFB"/>
     <w:multiLevelType w:val="multilevel"/>
@@ -1413,7 +1525,7 @@
 </file>
 
 <file path=word/styles.xml><?xml version="1.0" encoding="utf-8"?>
-<w:styles xmlns:mc="http://schemas.openxmlformats.org/markup-compatibility/2006" xmlns:r="http://schemas.openxmlformats.org/officeDocument/2006/relationships" xmlns:w="http://schemas.openxmlformats.org/wordprocessingml/2006/main" xmlns:w14="http://schemas.microsoft.com/office/word/2010/wordml" xmlns:w15="http://schemas.microsoft.com/office/word/2012/wordml" mc:Ignorable="w14 w15">
+<w:styles xmlns:mc="http://schemas.openxmlformats.org/markup-compatibility/2006" xmlns:r="http://schemas.openxmlformats.org/officeDocument/2006/relationships" xmlns:w="http://schemas.openxmlformats.org/wordprocessingml/2006/main" xmlns:w14="http://schemas.microsoft.com/office/word/2010/wordml" mc:Ignorable="w14">
   <w:docDefaults>
     <w:rPrDefault>
       <w:rPr>
@@ -1423,378 +1535,909 @@
     </w:rPrDefault>
     <w:pPrDefault/>
   </w:docDefaults>
-  <w:latentStyles w:defLockedState="0" w:defUIPriority="99" w:defSemiHidden="0" w:defUnhideWhenUsed="0" w:defQFormat="0" w:count="371">
-    <w:lsdException w:name="Normal" w:uiPriority="0" w:qFormat="1"/>
-    <w:lsdException w:name="heading 1" w:uiPriority="9" w:qFormat="1"/>
-    <w:lsdException w:name="heading 2" w:uiPriority="9" w:qFormat="1"/>
-    <w:lsdException w:name="heading 3" w:uiPriority="9" w:qFormat="1"/>
-    <w:lsdException w:name="heading 4" w:uiPriority="9" w:qFormat="1"/>
-    <w:lsdException w:name="heading 5" w:uiPriority="9" w:qFormat="1"/>
-    <w:lsdException w:name="heading 6" w:uiPriority="9" w:qFormat="1"/>
-    <w:lsdException w:name="heading 7" w:uiPriority="9" w:qFormat="1"/>
-    <w:lsdException w:name="heading 8" w:uiPriority="9" w:qFormat="1"/>
-    <w:lsdException w:name="heading 9" w:uiPriority="9" w:qFormat="1"/>
-    <w:lsdException w:name="index 1" w:semiHidden="1" w:unhideWhenUsed="1"/>
-    <w:lsdException w:name="index 2" w:semiHidden="1" w:unhideWhenUsed="1"/>
-    <w:lsdException w:name="index 3" w:semiHidden="1" w:unhideWhenUsed="1"/>
-    <w:lsdException w:name="index 4" w:semiHidden="1" w:unhideWhenUsed="1"/>
-    <w:lsdException w:name="index 5" w:semiHidden="1" w:unhideWhenUsed="1"/>
-    <w:lsdException w:name="index 6" w:semiHidden="1" w:unhideWhenUsed="1"/>
-    <w:lsdException w:name="index 7" w:semiHidden="1" w:unhideWhenUsed="1"/>
-    <w:lsdException w:name="index 8" w:semiHidden="1" w:unhideWhenUsed="1"/>
-    <w:lsdException w:name="index 9" w:semiHidden="1" w:unhideWhenUsed="1"/>
-    <w:lsdException w:name="toc 1" w:semiHidden="1" w:uiPriority="39" w:unhideWhenUsed="1"/>
-    <w:lsdException w:name="toc 2" w:semiHidden="1" w:uiPriority="39" w:unhideWhenUsed="1"/>
-    <w:lsdException w:name="toc 3" w:semiHidden="1" w:uiPriority="39" w:unhideWhenUsed="1"/>
-    <w:lsdException w:name="toc 4" w:semiHidden="1" w:uiPriority="39" w:unhideWhenUsed="1"/>
-    <w:lsdException w:name="toc 5" w:semiHidden="1" w:uiPriority="39" w:unhideWhenUsed="1"/>
-    <w:lsdException w:name="toc 6" w:semiHidden="1" w:uiPriority="39" w:unhideWhenUsed="1"/>
-    <w:lsdException w:name="toc 7" w:semiHidden="1" w:uiPriority="39" w:unhideWhenUsed="1"/>
-    <w:lsdException w:name="toc 8" w:semiHidden="1" w:uiPriority="39" w:unhideWhenUsed="1"/>
-    <w:lsdException w:name="toc 9" w:semiHidden="1" w:uiPriority="39" w:unhideWhenUsed="1"/>
-    <w:lsdException w:name="Normal Indent" w:semiHidden="1" w:unhideWhenUsed="1"/>
-    <w:lsdException w:name="footnote text" w:semiHidden="1" w:unhideWhenUsed="1"/>
-    <w:lsdException w:name="annotation text" w:semiHidden="1" w:unhideWhenUsed="1"/>
-    <w:lsdException w:name="header" w:semiHidden="1" w:unhideWhenUsed="1"/>
-    <w:lsdException w:name="footer" w:semiHidden="1" w:unhideWhenUsed="1"/>
-    <w:lsdException w:name="index heading" w:semiHidden="1" w:unhideWhenUsed="1"/>
-    <w:lsdException w:name="caption" w:semiHidden="1" w:uiPriority="35" w:unhideWhenUsed="1" w:qFormat="1"/>
-    <w:lsdException w:name="table of figures" w:semiHidden="1" w:unhideWhenUsed="1"/>
-    <w:lsdException w:name="envelope address" w:semiHidden="1" w:unhideWhenUsed="1"/>
-    <w:lsdException w:name="envelope return" w:semiHidden="1" w:unhideWhenUsed="1"/>
-    <w:lsdException w:name="footnote reference" w:semiHidden="1" w:unhideWhenUsed="1"/>
-    <w:lsdException w:name="annotation reference" w:semiHidden="1" w:unhideWhenUsed="1"/>
-    <w:lsdException w:name="line number" w:semiHidden="1" w:unhideWhenUsed="1"/>
-    <w:lsdException w:name="page number" w:semiHidden="1" w:unhideWhenUsed="1"/>
-    <w:lsdException w:name="endnote reference" w:semiHidden="1" w:unhideWhenUsed="1"/>
-    <w:lsdException w:name="endnote text" w:semiHidden="1" w:unhideWhenUsed="1"/>
-    <w:lsdException w:name="table of authorities" w:semiHidden="1" w:unhideWhenUsed="1"/>
-    <w:lsdException w:name="macro" w:semiHidden="1" w:unhideWhenUsed="1"/>
-    <w:lsdException w:name="toa heading" w:semiHidden="1" w:unhideWhenUsed="1"/>
-    <w:lsdException w:name="List" w:semiHidden="1" w:unhideWhenUsed="1"/>
-    <w:lsdException w:name="List Bullet" w:semiHidden="1" w:unhideWhenUsed="1"/>
-    <w:lsdException w:name="List Number" w:semiHidden="1" w:unhideWhenUsed="1"/>
-    <w:lsdException w:name="List 2" w:semiHidden="1" w:unhideWhenUsed="1"/>
-    <w:lsdException w:name="List 3" w:semiHidden="1" w:unhideWhenUsed="1"/>
-    <w:lsdException w:name="List 4" w:semiHidden="1" w:unhideWhenUsed="1"/>
-    <w:lsdException w:name="List 5" w:semiHidden="1" w:unhideWhenUsed="1"/>
-    <w:lsdException w:name="List Bullet 2" w:semiHidden="1" w:unhideWhenUsed="1"/>
-    <w:lsdException w:name="List Bullet 3" w:semiHidden="1" w:unhideWhenUsed="1"/>
-    <w:lsdException w:name="List Bullet 4" w:semiHidden="1" w:unhideWhenUsed="1"/>
-    <w:lsdException w:name="List Bullet 5" w:semiHidden="1" w:unhideWhenUsed="1"/>
-    <w:lsdException w:name="List Number 2" w:semiHidden="1" w:unhideWhenUsed="1"/>
-    <w:lsdException w:name="List Number 3" w:semiHidden="1" w:unhideWhenUsed="1"/>
-    <w:lsdException w:name="List Number 4" w:semiHidden="1" w:unhideWhenUsed="1"/>
-    <w:lsdException w:name="List Number 5" w:semiHidden="1" w:unhideWhenUsed="1"/>
-    <w:lsdException w:name="Title" w:uiPriority="10" w:qFormat="1"/>
-    <w:lsdException w:name="Closing" w:semiHidden="1" w:unhideWhenUsed="1"/>
-    <w:lsdException w:name="Signature" w:semiHidden="1" w:unhideWhenUsed="1"/>
-    <w:lsdException w:name="Default Paragraph Font" w:semiHidden="1" w:uiPriority="1" w:unhideWhenUsed="1"/>
-    <w:lsdException w:name="Body Text" w:semiHidden="1" w:unhideWhenUsed="1"/>
-    <w:lsdException w:name="Body Text Indent" w:semiHidden="1" w:unhideWhenUsed="1"/>
-    <w:lsdException w:name="List Continue" w:semiHidden="1" w:unhideWhenUsed="1"/>
-    <w:lsdException w:name="List Continue 2" w:semiHidden="1" w:unhideWhenUsed="1"/>
-    <w:lsdException w:name="List Continue 3" w:semiHidden="1" w:unhideWhenUsed="1"/>
-    <w:lsdException w:name="List Continue 4" w:semiHidden="1" w:unhideWhenUsed="1"/>
-    <w:lsdException w:name="List Continue 5" w:semiHidden="1" w:unhideWhenUsed="1"/>
-    <w:lsdException w:name="Message Header" w:semiHidden="1" w:unhideWhenUsed="1"/>
-    <w:lsdException w:name="Subtitle" w:uiPriority="11" w:qFormat="1"/>
-    <w:lsdException w:name="Salutation" w:semiHidden="1" w:unhideWhenUsed="1"/>
-    <w:lsdException w:name="Date" w:semiHidden="1" w:unhideWhenUsed="1"/>
-    <w:lsdException w:name="Body Text First Indent" w:semiHidden="1" w:unhideWhenUsed="1"/>
-    <w:lsdException w:name="Body Text First Indent 2" w:semiHidden="1" w:unhideWhenUsed="1"/>
-    <w:lsdException w:name="Note Heading" w:semiHidden="1" w:unhideWhenUsed="1"/>
-    <w:lsdException w:name="Body Text 2" w:semiHidden="1" w:unhideWhenUsed="1"/>
-    <w:lsdException w:name="Body Text 3" w:semiHidden="1" w:unhideWhenUsed="1"/>
-    <w:lsdException w:name="Body Text Indent 2" w:semiHidden="1" w:unhideWhenUsed="1"/>
-    <w:lsdException w:name="Body Text Indent 3" w:semiHidden="1" w:unhideWhenUsed="1"/>
-    <w:lsdException w:name="Block Text" w:semiHidden="1" w:unhideWhenUsed="1"/>
-    <w:lsdException w:name="Hyperlink" w:semiHidden="1" w:unhideWhenUsed="1"/>
-    <w:lsdException w:name="FollowedHyperlink" w:semiHidden="1" w:unhideWhenUsed="1"/>
-    <w:lsdException w:name="Strong" w:uiPriority="22" w:qFormat="1"/>
-    <w:lsdException w:name="Emphasis" w:uiPriority="20" w:qFormat="1"/>
-    <w:lsdException w:name="Document Map" w:semiHidden="1" w:unhideWhenUsed="1"/>
-    <w:lsdException w:name="Plain Text" w:semiHidden="1" w:unhideWhenUsed="1"/>
-    <w:lsdException w:name="E-mail Signature" w:semiHidden="1" w:unhideWhenUsed="1"/>
-    <w:lsdException w:name="HTML Top of Form" w:semiHidden="1" w:unhideWhenUsed="1"/>
-    <w:lsdException w:name="HTML Bottom of Form" w:semiHidden="1" w:unhideWhenUsed="1"/>
-    <w:lsdException w:name="Normal (Web)" w:semiHidden="1" w:unhideWhenUsed="1"/>
-    <w:lsdException w:name="HTML Acronym" w:semiHidden="1" w:unhideWhenUsed="1"/>
-    <w:lsdException w:name="HTML Address" w:semiHidden="1" w:unhideWhenUsed="1"/>
-    <w:lsdException w:name="HTML Cite" w:semiHidden="1" w:unhideWhenUsed="1"/>
-    <w:lsdException w:name="HTML Code" w:semiHidden="1" w:unhideWhenUsed="1"/>
-    <w:lsdException w:name="HTML Definition" w:semiHidden="1" w:unhideWhenUsed="1"/>
-    <w:lsdException w:name="HTML Keyboard" w:semiHidden="1" w:unhideWhenUsed="1"/>
-    <w:lsdException w:name="HTML Preformatted" w:semiHidden="1" w:unhideWhenUsed="1"/>
-    <w:lsdException w:name="HTML Sample" w:semiHidden="1" w:unhideWhenUsed="1"/>
-    <w:lsdException w:name="HTML Typewriter" w:semiHidden="1" w:unhideWhenUsed="1"/>
-    <w:lsdException w:name="HTML Variable" w:semiHidden="1" w:unhideWhenUsed="1"/>
-    <w:lsdException w:name="Normal Table" w:semiHidden="1" w:unhideWhenUsed="1"/>
-    <w:lsdException w:name="annotation subject" w:semiHidden="1" w:unhideWhenUsed="1"/>
-    <w:lsdException w:name="No List" w:semiHidden="1" w:unhideWhenUsed="1"/>
-    <w:lsdException w:name="Outline List 1" w:semiHidden="1" w:unhideWhenUsed="1"/>
-    <w:lsdException w:name="Outline List 2" w:semiHidden="1" w:unhideWhenUsed="1"/>
-    <w:lsdException w:name="Outline List 3" w:semiHidden="1" w:unhideWhenUsed="1"/>
-    <w:lsdException w:name="Table Simple 1" w:semiHidden="1" w:unhideWhenUsed="1"/>
-    <w:lsdException w:name="Table Simple 2" w:semiHidden="1" w:unhideWhenUsed="1"/>
-    <w:lsdException w:name="Table Simple 3" w:semiHidden="1" w:unhideWhenUsed="1"/>
-    <w:lsdException w:name="Table Classic 1" w:semiHidden="1" w:unhideWhenUsed="1"/>
-    <w:lsdException w:name="Table Classic 2" w:semiHidden="1" w:unhideWhenUsed="1"/>
-    <w:lsdException w:name="Table Classic 3" w:semiHidden="1" w:unhideWhenUsed="1"/>
-    <w:lsdException w:name="Table Classic 4" w:semiHidden="1" w:unhideWhenUsed="1"/>
-    <w:lsdException w:name="Table Colorful 1" w:semiHidden="1" w:unhideWhenUsed="1"/>
-    <w:lsdException w:name="Table Colorful 2" w:semiHidden="1" w:unhideWhenUsed="1"/>
-    <w:lsdException w:name="Table Colorful 3" w:semiHidden="1" w:unhideWhenUsed="1"/>
-    <w:lsdException w:name="Table Columns 1" w:semiHidden="1" w:unhideWhenUsed="1"/>
-    <w:lsdException w:name="Table Columns 2" w:semiHidden="1" w:unhideWhenUsed="1"/>
-    <w:lsdException w:name="Table Columns 3" w:semiHidden="1" w:unhideWhenUsed="1"/>
-    <w:lsdException w:name="Table Columns 4" w:semiHidden="1" w:unhideWhenUsed="1"/>
-    <w:lsdException w:name="Table Columns 5" w:semiHidden="1" w:unhideWhenUsed="1"/>
-    <w:lsdException w:name="Table Grid 1" w:semiHidden="1" w:unhideWhenUsed="1"/>
-    <w:lsdException w:name="Table Grid 2" w:semiHidden="1" w:unhideWhenUsed="1"/>
-    <w:lsdException w:name="Table Grid 3" w:semiHidden="1" w:unhideWhenUsed="1"/>
-    <w:lsdException w:name="Table Grid 4" w:semiHidden="1" w:unhideWhenUsed="1"/>
-    <w:lsdException w:name="Table Grid 5" w:semiHidden="1" w:unhideWhenUsed="1"/>
-    <w:lsdException w:name="Table Grid 6" w:semiHidden="1" w:unhideWhenUsed="1"/>
-    <w:lsdException w:name="Table Grid 7" w:semiHidden="1" w:unhideWhenUsed="1"/>
-    <w:lsdException w:name="Table Grid 8" w:semiHidden="1" w:unhideWhenUsed="1"/>
-    <w:lsdException w:name="Table List 1" w:semiHidden="1" w:unhideWhenUsed="1"/>
-    <w:lsdException w:name="Table List 2" w:semiHidden="1" w:unhideWhenUsed="1"/>
-    <w:lsdException w:name="Table List 3" w:semiHidden="1" w:unhideWhenUsed="1"/>
-    <w:lsdException w:name="Table List 4" w:semiHidden="1" w:unhideWhenUsed="1"/>
-    <w:lsdException w:name="Table List 5" w:semiHidden="1" w:unhideWhenUsed="1"/>
-    <w:lsdException w:name="Table List 6" w:semiHidden="1" w:unhideWhenUsed="1"/>
-    <w:lsdException w:name="Table List 7" w:semiHidden="1" w:unhideWhenUsed="1"/>
-    <w:lsdException w:name="Table List 8" w:semiHidden="1" w:unhideWhenUsed="1"/>
-    <w:lsdException w:name="Table 3D effects 1" w:semiHidden="1" w:unhideWhenUsed="1"/>
-    <w:lsdException w:name="Table 3D effects 2" w:semiHidden="1" w:unhideWhenUsed="1"/>
-    <w:lsdException w:name="Table 3D effects 3" w:semiHidden="1" w:unhideWhenUsed="1"/>
-    <w:lsdException w:name="Table Contemporary" w:semiHidden="1" w:unhideWhenUsed="1"/>
-    <w:lsdException w:name="Table Elegant" w:semiHidden="1" w:unhideWhenUsed="1"/>
-    <w:lsdException w:name="Table Professional" w:semiHidden="1" w:unhideWhenUsed="1"/>
-    <w:lsdException w:name="Table Subtle 1" w:semiHidden="1" w:unhideWhenUsed="1"/>
-    <w:lsdException w:name="Table Subtle 2" w:semiHidden="1" w:unhideWhenUsed="1"/>
-    <w:lsdException w:name="Table Web 1" w:semiHidden="1" w:unhideWhenUsed="1"/>
-    <w:lsdException w:name="Table Web 2" w:semiHidden="1" w:unhideWhenUsed="1"/>
-    <w:lsdException w:name="Table Web 3" w:semiHidden="1" w:unhideWhenUsed="1"/>
-    <w:lsdException w:name="Balloon Text" w:semiHidden="1" w:unhideWhenUsed="1"/>
-    <w:lsdException w:name="Table Grid" w:uiPriority="59"/>
-    <w:lsdException w:name="Table Theme" w:semiHidden="1" w:unhideWhenUsed="1"/>
-    <w:lsdException w:name="Placeholder Text" w:semiHidden="1"/>
-    <w:lsdException w:name="No Spacing" w:uiPriority="1" w:qFormat="1"/>
-    <w:lsdException w:name="Light Shading" w:uiPriority="60"/>
-    <w:lsdException w:name="Light List" w:uiPriority="61"/>
-    <w:lsdException w:name="Light Grid" w:uiPriority="62"/>
-    <w:lsdException w:name="Medium Shading 1" w:uiPriority="63"/>
-    <w:lsdException w:name="Medium Shading 2" w:uiPriority="64"/>
-    <w:lsdException w:name="Medium List 1" w:uiPriority="65"/>
-    <w:lsdException w:name="Medium List 2" w:uiPriority="66"/>
-    <w:lsdException w:name="Medium Grid 1" w:uiPriority="67"/>
-    <w:lsdException w:name="Medium Grid 2" w:uiPriority="68"/>
-    <w:lsdException w:name="Medium Grid 3" w:uiPriority="69"/>
-    <w:lsdException w:name="Dark List" w:uiPriority="70"/>
-    <w:lsdException w:name="Colorful Shading" w:uiPriority="71"/>
-    <w:lsdException w:name="Colorful List" w:uiPriority="72"/>
-    <w:lsdException w:name="Colorful Grid" w:uiPriority="73"/>
-    <w:lsdException w:name="Light Shading Accent 1" w:uiPriority="60"/>
-    <w:lsdException w:name="Light List Accent 1" w:uiPriority="61"/>
-    <w:lsdException w:name="Light Grid Accent 1" w:uiPriority="62"/>
-    <w:lsdException w:name="Medium Shading 1 Accent 1" w:uiPriority="63"/>
-    <w:lsdException w:name="Medium Shading 2 Accent 1" w:uiPriority="64"/>
-    <w:lsdException w:name="Medium List 1 Accent 1" w:uiPriority="65"/>
-    <w:lsdException w:name="Revision" w:semiHidden="1"/>
-    <w:lsdException w:name="List Paragraph" w:uiPriority="34" w:qFormat="1"/>
-    <w:lsdException w:name="Quote" w:uiPriority="29" w:qFormat="1"/>
-    <w:lsdException w:name="Intense Quote" w:uiPriority="30" w:qFormat="1"/>
-    <w:lsdException w:name="Medium List 2 Accent 1" w:uiPriority="66"/>
-    <w:lsdException w:name="Medium Grid 1 Accent 1" w:uiPriority="67"/>
-    <w:lsdException w:name="Medium Grid 2 Accent 1" w:uiPriority="68"/>
-    <w:lsdException w:name="Medium Grid 3 Accent 1" w:uiPriority="69"/>
-    <w:lsdException w:name="Dark List Accent 1" w:uiPriority="70"/>
-    <w:lsdException w:name="Colorful Shading Accent 1" w:uiPriority="71"/>
-    <w:lsdException w:name="Colorful List Accent 1" w:uiPriority="72"/>
-    <w:lsdException w:name="Colorful Grid Accent 1" w:uiPriority="73"/>
-    <w:lsdException w:name="Light Shading Accent 2" w:uiPriority="60"/>
-    <w:lsdException w:name="Light List Accent 2" w:uiPriority="61"/>
-    <w:lsdException w:name="Light Grid Accent 2" w:uiPriority="62"/>
-    <w:lsdException w:name="Medium Shading 1 Accent 2" w:uiPriority="63"/>
-    <w:lsdException w:name="Medium Shading 2 Accent 2" w:uiPriority="64"/>
-    <w:lsdException w:name="Medium List 1 Accent 2" w:uiPriority="65"/>
-    <w:lsdException w:name="Medium List 2 Accent 2" w:uiPriority="66"/>
-    <w:lsdException w:name="Medium Grid 1 Accent 2" w:uiPriority="67"/>
-    <w:lsdException w:name="Medium Grid 2 Accent 2" w:uiPriority="68"/>
-    <w:lsdException w:name="Medium Grid 3 Accent 2" w:uiPriority="69"/>
-    <w:lsdException w:name="Dark List Accent 2" w:uiPriority="70"/>
-    <w:lsdException w:name="Colorful Shading Accent 2" w:uiPriority="71"/>
-    <w:lsdException w:name="Colorful List Accent 2" w:uiPriority="72"/>
-    <w:lsdException w:name="Colorful Grid Accent 2" w:uiPriority="73"/>
-    <w:lsdException w:name="Light Shading Accent 3" w:uiPriority="60"/>
-    <w:lsdException w:name="Light List Accent 3" w:uiPriority="61"/>
-    <w:lsdException w:name="Light Grid Accent 3" w:uiPriority="62"/>
-    <w:lsdException w:name="Medium Shading 1 Accent 3" w:uiPriority="63"/>
-    <w:lsdException w:name="Medium Shading 2 Accent 3" w:uiPriority="64"/>
-    <w:lsdException w:name="Medium List 1 Accent 3" w:uiPriority="65"/>
-    <w:lsdException w:name="Medium List 2 Accent 3" w:uiPriority="66"/>
-    <w:lsdException w:name="Medium Grid 1 Accent 3" w:uiPriority="67"/>
-    <w:lsdException w:name="Medium Grid 2 Accent 3" w:uiPriority="68"/>
-    <w:lsdException w:name="Medium Grid 3 Accent 3" w:uiPriority="69"/>
-    <w:lsdException w:name="Dark List Accent 3" w:uiPriority="70"/>
-    <w:lsdException w:name="Colorful Shading Accent 3" w:uiPriority="71"/>
-    <w:lsdException w:name="Colorful List Accent 3" w:uiPriority="72"/>
-    <w:lsdException w:name="Colorful Grid Accent 3" w:uiPriority="73"/>
-    <w:lsdException w:name="Light Shading Accent 4" w:uiPriority="60"/>
-    <w:lsdException w:name="Light List Accent 4" w:uiPriority="61"/>
-    <w:lsdException w:name="Light Grid Accent 4" w:uiPriority="62"/>
-    <w:lsdException w:name="Medium Shading 1 Accent 4" w:uiPriority="63"/>
-    <w:lsdException w:name="Medium Shading 2 Accent 4" w:uiPriority="64"/>
-    <w:lsdException w:name="Medium List 1 Accent 4" w:uiPriority="65"/>
-    <w:lsdException w:name="Medium List 2 Accent 4" w:uiPriority="66"/>
-    <w:lsdException w:name="Medium Grid 1 Accent 4" w:uiPriority="67"/>
-    <w:lsdException w:name="Medium Grid 2 Accent 4" w:uiPriority="68"/>
-    <w:lsdException w:name="Medium Grid 3 Accent 4" w:uiPriority="69"/>
-    <w:lsdException w:name="Dark List Accent 4" w:uiPriority="70"/>
-    <w:lsdException w:name="Colorful Shading Accent 4" w:uiPriority="71"/>
-    <w:lsdException w:name="Colorful List Accent 4" w:uiPriority="72"/>
-    <w:lsdException w:name="Colorful Grid Accent 4" w:uiPriority="73"/>
-    <w:lsdException w:name="Light Shading Accent 5" w:uiPriority="60"/>
-    <w:lsdException w:name="Light List Accent 5" w:uiPriority="61"/>
-    <w:lsdException w:name="Light Grid Accent 5" w:uiPriority="62"/>
-    <w:lsdException w:name="Medium Shading 1 Accent 5" w:uiPriority="63"/>
-    <w:lsdException w:name="Medium Shading 2 Accent 5" w:uiPriority="64"/>
-    <w:lsdException w:name="Medium List 1 Accent 5" w:uiPriority="65"/>
-    <w:lsdException w:name="Medium List 2 Accent 5" w:uiPriority="66"/>
-    <w:lsdException w:name="Medium Grid 1 Accent 5" w:uiPriority="67"/>
-    <w:lsdException w:name="Medium Grid 2 Accent 5" w:uiPriority="68"/>
-    <w:lsdException w:name="Medium Grid 3 Accent 5" w:uiPriority="69"/>
-    <w:lsdException w:name="Dark List Accent 5" w:uiPriority="70"/>
-    <w:lsdException w:name="Colorful Shading Accent 5" w:uiPriority="71"/>
-    <w:lsdException w:name="Colorful List Accent 5" w:uiPriority="72"/>
-    <w:lsdException w:name="Colorful Grid Accent 5" w:uiPriority="73"/>
-    <w:lsdException w:name="Light Shading Accent 6" w:uiPriority="60"/>
-    <w:lsdException w:name="Light List Accent 6" w:uiPriority="61"/>
-    <w:lsdException w:name="Light Grid Accent 6" w:uiPriority="62"/>
-    <w:lsdException w:name="Medium Shading 1 Accent 6" w:uiPriority="63"/>
-    <w:lsdException w:name="Medium Shading 2 Accent 6" w:uiPriority="64"/>
-    <w:lsdException w:name="Medium List 1 Accent 6" w:uiPriority="65"/>
-    <w:lsdException w:name="Medium List 2 Accent 6" w:uiPriority="66"/>
-    <w:lsdException w:name="Medium Grid 1 Accent 6" w:uiPriority="67"/>
-    <w:lsdException w:name="Medium Grid 2 Accent 6" w:uiPriority="68"/>
-    <w:lsdException w:name="Medium Grid 3 Accent 6" w:uiPriority="69"/>
-    <w:lsdException w:name="Dark List Accent 6" w:uiPriority="70"/>
-    <w:lsdException w:name="Colorful Shading Accent 6" w:uiPriority="71"/>
-    <w:lsdException w:name="Colorful List Accent 6" w:uiPriority="72"/>
-    <w:lsdException w:name="Colorful Grid Accent 6" w:uiPriority="73"/>
-    <w:lsdException w:name="Subtle Emphasis" w:uiPriority="19" w:qFormat="1"/>
-    <w:lsdException w:name="Intense Emphasis" w:uiPriority="21" w:qFormat="1"/>
-    <w:lsdException w:name="Subtle Reference" w:uiPriority="31" w:qFormat="1"/>
-    <w:lsdException w:name="Intense Reference" w:uiPriority="32" w:qFormat="1"/>
-    <w:lsdException w:name="Book Title" w:uiPriority="33" w:qFormat="1"/>
-    <w:lsdException w:name="Bibliography" w:semiHidden="1" w:uiPriority="37" w:unhideWhenUsed="1"/>
-    <w:lsdException w:name="TOC Heading" w:semiHidden="1" w:uiPriority="39" w:unhideWhenUsed="1" w:qFormat="1"/>
-    <w:lsdException w:name="Plain Table 1" w:uiPriority="41"/>
-    <w:lsdException w:name="Plain Table 2" w:uiPriority="42"/>
-    <w:lsdException w:name="Plain Table 3" w:uiPriority="43"/>
-    <w:lsdException w:name="Plain Table 4" w:uiPriority="44"/>
-    <w:lsdException w:name="Plain Table 5" w:uiPriority="45"/>
-    <w:lsdException w:name="Grid Table Light" w:uiPriority="40"/>
-    <w:lsdException w:name="Grid Table 1 Light" w:uiPriority="46"/>
-    <w:lsdException w:name="Grid Table 2" w:uiPriority="47"/>
-    <w:lsdException w:name="Grid Table 3" w:uiPriority="48"/>
-    <w:lsdException w:name="Grid Table 4" w:uiPriority="49"/>
-    <w:lsdException w:name="Grid Table 5 Dark" w:uiPriority="50"/>
-    <w:lsdException w:name="Grid Table 6 Colorful" w:uiPriority="51"/>
-    <w:lsdException w:name="Grid Table 7 Colorful" w:uiPriority="52"/>
-    <w:lsdException w:name="Grid Table 1 Light Accent 1" w:uiPriority="46"/>
-    <w:lsdException w:name="Grid Table 2 Accent 1" w:uiPriority="47"/>
-    <w:lsdException w:name="Grid Table 3 Accent 1" w:uiPriority="48"/>
-    <w:lsdException w:name="Grid Table 4 Accent 1" w:uiPriority="49"/>
-    <w:lsdException w:name="Grid Table 5 Dark Accent 1" w:uiPriority="50"/>
-    <w:lsdException w:name="Grid Table 6 Colorful Accent 1" w:uiPriority="51"/>
-    <w:lsdException w:name="Grid Table 7 Colorful Accent 1" w:uiPriority="52"/>
-    <w:lsdException w:name="Grid Table 1 Light Accent 2" w:uiPriority="46"/>
-    <w:lsdException w:name="Grid Table 2 Accent 2" w:uiPriority="47"/>
-    <w:lsdException w:name="Grid Table 3 Accent 2" w:uiPriority="48"/>
-    <w:lsdException w:name="Grid Table 4 Accent 2" w:uiPriority="49"/>
-    <w:lsdException w:name="Grid Table 5 Dark Accent 2" w:uiPriority="50"/>
-    <w:lsdException w:name="Grid Table 6 Colorful Accent 2" w:uiPriority="51"/>
-    <w:lsdException w:name="Grid Table 7 Colorful Accent 2" w:uiPriority="52"/>
-    <w:lsdException w:name="Grid Table 1 Light Accent 3" w:uiPriority="46"/>
-    <w:lsdException w:name="Grid Table 2 Accent 3" w:uiPriority="47"/>
-    <w:lsdException w:name="Grid Table 3 Accent 3" w:uiPriority="48"/>
-    <w:lsdException w:name="Grid Table 4 Accent 3" w:uiPriority="49"/>
-    <w:lsdException w:name="Grid Table 5 Dark Accent 3" w:uiPriority="50"/>
-    <w:lsdException w:name="Grid Table 6 Colorful Accent 3" w:uiPriority="51"/>
-    <w:lsdException w:name="Grid Table 7 Colorful Accent 3" w:uiPriority="52"/>
-    <w:lsdException w:name="Grid Table 1 Light Accent 4" w:uiPriority="46"/>
-    <w:lsdException w:name="Grid Table 2 Accent 4" w:uiPriority="47"/>
-    <w:lsdException w:name="Grid Table 3 Accent 4" w:uiPriority="48"/>
-    <w:lsdException w:name="Grid Table 4 Accent 4" w:uiPriority="49"/>
-    <w:lsdException w:name="Grid Table 5 Dark Accent 4" w:uiPriority="50"/>
-    <w:lsdException w:name="Grid Table 6 Colorful Accent 4" w:uiPriority="51"/>
-    <w:lsdException w:name="Grid Table 7 Colorful Accent 4" w:uiPriority="52"/>
-    <w:lsdException w:name="Grid Table 1 Light Accent 5" w:uiPriority="46"/>
-    <w:lsdException w:name="Grid Table 2 Accent 5" w:uiPriority="47"/>
-    <w:lsdException w:name="Grid Table 3 Accent 5" w:uiPriority="48"/>
-    <w:lsdException w:name="Grid Table 4 Accent 5" w:uiPriority="49"/>
-    <w:lsdException w:name="Grid Table 5 Dark Accent 5" w:uiPriority="50"/>
-    <w:lsdException w:name="Grid Table 6 Colorful Accent 5" w:uiPriority="51"/>
-    <w:lsdException w:name="Grid Table 7 Colorful Accent 5" w:uiPriority="52"/>
-    <w:lsdException w:name="Grid Table 1 Light Accent 6" w:uiPriority="46"/>
-    <w:lsdException w:name="Grid Table 2 Accent 6" w:uiPriority="47"/>
-    <w:lsdException w:name="Grid Table 3 Accent 6" w:uiPriority="48"/>
-    <w:lsdException w:name="Grid Table 4 Accent 6" w:uiPriority="49"/>
-    <w:lsdException w:name="Grid Table 5 Dark Accent 6" w:uiPriority="50"/>
-    <w:lsdException w:name="Grid Table 6 Colorful Accent 6" w:uiPriority="51"/>
-    <w:lsdException w:name="Grid Table 7 Colorful Accent 6" w:uiPriority="52"/>
-    <w:lsdException w:name="List Table 1 Light" w:uiPriority="46"/>
-    <w:lsdException w:name="List Table 2" w:uiPriority="47"/>
-    <w:lsdException w:name="List Table 3" w:uiPriority="48"/>
-    <w:lsdException w:name="List Table 4" w:uiPriority="49"/>
-    <w:lsdException w:name="List Table 5 Dark" w:uiPriority="50"/>
-    <w:lsdException w:name="List Table 6 Colorful" w:uiPriority="51"/>
-    <w:lsdException w:name="List Table 7 Colorful" w:uiPriority="52"/>
-    <w:lsdException w:name="List Table 1 Light Accent 1" w:uiPriority="46"/>
-    <w:lsdException w:name="List Table 2 Accent 1" w:uiPriority="47"/>
-    <w:lsdException w:name="List Table 3 Accent 1" w:uiPriority="48"/>
-    <w:lsdException w:name="List Table 4 Accent 1" w:uiPriority="49"/>
-    <w:lsdException w:name="List Table 5 Dark Accent 1" w:uiPriority="50"/>
-    <w:lsdException w:name="List Table 6 Colorful Accent 1" w:uiPriority="51"/>
-    <w:lsdException w:name="List Table 7 Colorful Accent 1" w:uiPriority="52"/>
-    <w:lsdException w:name="List Table 1 Light Accent 2" w:uiPriority="46"/>
-    <w:lsdException w:name="List Table 2 Accent 2" w:uiPriority="47"/>
-    <w:lsdException w:name="List Table 3 Accent 2" w:uiPriority="48"/>
-    <w:lsdException w:name="List Table 4 Accent 2" w:uiPriority="49"/>
-    <w:lsdException w:name="List Table 5 Dark Accent 2" w:uiPriority="50"/>
-    <w:lsdException w:name="List Table 6 Colorful Accent 2" w:uiPriority="51"/>
-    <w:lsdException w:name="List Table 7 Colorful Accent 2" w:uiPriority="52"/>
-    <w:lsdException w:name="List Table 1 Light Accent 3" w:uiPriority="46"/>
-    <w:lsdException w:name="List Table 2 Accent 3" w:uiPriority="47"/>
-    <w:lsdException w:name="List Table 3 Accent 3" w:uiPriority="48"/>
-    <w:lsdException w:name="List Table 4 Accent 3" w:uiPriority="49"/>
-    <w:lsdException w:name="List Table 5 Dark Accent 3" w:uiPriority="50"/>
-    <w:lsdException w:name="List Table 6 Colorful Accent 3" w:uiPriority="51"/>
-    <w:lsdException w:name="List Table 7 Colorful Accent 3" w:uiPriority="52"/>
-    <w:lsdException w:name="List Table 1 Light Accent 4" w:uiPriority="46"/>
-    <w:lsdException w:name="List Table 2 Accent 4" w:uiPriority="47"/>
-    <w:lsdException w:name="List Table 3 Accent 4" w:uiPriority="48"/>
-    <w:lsdException w:name="List Table 4 Accent 4" w:uiPriority="49"/>
-    <w:lsdException w:name="List Table 5 Dark Accent 4" w:uiPriority="50"/>
-    <w:lsdException w:name="List Table 6 Colorful Accent 4" w:uiPriority="51"/>
-    <w:lsdException w:name="List Table 7 Colorful Accent 4" w:uiPriority="52"/>
-    <w:lsdException w:name="List Table 1 Light Accent 5" w:uiPriority="46"/>
-    <w:lsdException w:name="List Table 2 Accent 5" w:uiPriority="47"/>
-    <w:lsdException w:name="List Table 3 Accent 5" w:uiPriority="48"/>
-    <w:lsdException w:name="List Table 4 Accent 5" w:uiPriority="49"/>
-    <w:lsdException w:name="List Table 5 Dark Accent 5" w:uiPriority="50"/>
-    <w:lsdException w:name="List Table 6 Colorful Accent 5" w:uiPriority="51"/>
-    <w:lsdException w:name="List Table 7 Colorful Accent 5" w:uiPriority="52"/>
-    <w:lsdException w:name="List Table 1 Light Accent 6" w:uiPriority="46"/>
-    <w:lsdException w:name="List Table 2 Accent 6" w:uiPriority="47"/>
-    <w:lsdException w:name="List Table 3 Accent 6" w:uiPriority="48"/>
-    <w:lsdException w:name="List Table 4 Accent 6" w:uiPriority="49"/>
-    <w:lsdException w:name="List Table 5 Dark Accent 6" w:uiPriority="50"/>
-    <w:lsdException w:name="List Table 6 Colorful Accent 6" w:uiPriority="51"/>
-    <w:lsdException w:name="List Table 7 Colorful Accent 6" w:uiPriority="52"/>
+  <w:latentStyles w:defLockedState="0" w:defUIPriority="99" w:defSemiHidden="1" w:defUnhideWhenUsed="1" w:defQFormat="0" w:count="267">
+    <w:lsdException w:name="Normal" w:semiHidden="0" w:uiPriority="0" w:unhideWhenUsed="0" w:qFormat="1"/>
+    <w:lsdException w:name="heading 1" w:semiHidden="0" w:uiPriority="9" w:unhideWhenUsed="0" w:qFormat="1"/>
+    <w:lsdException w:name="heading 2" w:semiHidden="0" w:uiPriority="9" w:unhideWhenUsed="0" w:qFormat="1"/>
+    <w:lsdException w:name="heading 3" w:semiHidden="0" w:uiPriority="9" w:unhideWhenUsed="0" w:qFormat="1"/>
+    <w:lsdException w:name="heading 4" w:semiHidden="0" w:uiPriority="9" w:unhideWhenUsed="0" w:qFormat="1"/>
+    <w:lsdException w:name="heading 5" w:semiHidden="0" w:uiPriority="9" w:unhideWhenUsed="0" w:qFormat="1"/>
+    <w:lsdException w:name="heading 6" w:semiHidden="0" w:uiPriority="9" w:unhideWhenUsed="0" w:qFormat="1"/>
+    <w:lsdException w:name="heading 7" w:semiHidden="0" w:uiPriority="9" w:unhideWhenUsed="0" w:qFormat="1"/>
+    <w:lsdException w:name="heading 8" w:semiHidden="0" w:uiPriority="9" w:unhideWhenUsed="0" w:qFormat="1"/>
+    <w:lsdException w:name="heading 9" w:semiHidden="0" w:uiPriority="9" w:unhideWhenUsed="0" w:qFormat="1"/>
+    <w:lsdException w:name="toc 1" w:uiPriority="39"/>
+    <w:lsdException w:name="toc 2" w:uiPriority="39"/>
+    <w:lsdException w:name="toc 3" w:uiPriority="39"/>
+    <w:lsdException w:name="toc 4" w:uiPriority="39"/>
+    <w:lsdException w:name="toc 5" w:uiPriority="39"/>
+    <w:lsdException w:name="toc 6" w:uiPriority="39"/>
+    <w:lsdException w:name="toc 7" w:uiPriority="39"/>
+    <w:lsdException w:name="toc 8" w:uiPriority="39"/>
+    <w:lsdException w:name="toc 9" w:uiPriority="39"/>
+    <w:lsdException w:name="caption" w:uiPriority="35" w:qFormat="1"/>
+    <w:lsdException w:name="Title" w:semiHidden="0" w:uiPriority="10" w:unhideWhenUsed="0" w:qFormat="1"/>
+    <w:lsdException w:name="Default Paragraph Font" w:uiPriority="1"/>
+    <w:lsdException w:name="Subtitle" w:semiHidden="0" w:uiPriority="11" w:unhideWhenUsed="0" w:qFormat="1"/>
+    <w:lsdException w:name="Strong" w:semiHidden="0" w:uiPriority="22" w:unhideWhenUsed="0" w:qFormat="1"/>
+    <w:lsdException w:name="Emphasis" w:semiHidden="0" w:uiPriority="20" w:unhideWhenUsed="0" w:qFormat="1"/>
+    <w:lsdException w:name="Table Grid" w:semiHidden="0" w:uiPriority="59" w:unhideWhenUsed="0"/>
+    <w:lsdException w:name="Placeholder Text" w:unhideWhenUsed="0"/>
+    <w:lsdException w:name="No Spacing" w:semiHidden="0" w:uiPriority="1" w:unhideWhenUsed="0" w:qFormat="1"/>
+    <w:lsdException w:name="Light Shading" w:semiHidden="0" w:uiPriority="60" w:unhideWhenUsed="0"/>
+    <w:lsdException w:name="Light List" w:semiHidden="0" w:uiPriority="61" w:unhideWhenUsed="0"/>
+    <w:lsdException w:name="Light Grid" w:semiHidden="0" w:uiPriority="62" w:unhideWhenUsed="0"/>
+    <w:lsdException w:name="Medium Shading 1" w:semiHidden="0" w:uiPriority="63" w:unhideWhenUsed="0"/>
+    <w:lsdException w:name="Medium Shading 2" w:semiHidden="0" w:uiPriority="64" w:unhideWhenUsed="0"/>
+    <w:lsdException w:name="Medium List 1" w:semiHidden="0" w:uiPriority="65" w:unhideWhenUsed="0"/>
+    <w:lsdException w:name="Medium List 2" w:semiHidden="0" w:uiPriority="66" w:unhideWhenUsed="0"/>
+    <w:lsdException w:name="Medium Grid 1" w:semiHidden="0" w:uiPriority="67" w:unhideWhenUsed="0"/>
+    <w:lsdException w:name="Medium Grid 2" w:semiHidden="0" w:uiPriority="68" w:unhideWhenUsed="0"/>
+    <w:lsdException w:name="Medium Grid 3" w:semiHidden="0" w:uiPriority="69" w:unhideWhenUsed="0"/>
+    <w:lsdException w:name="Dark List" w:semiHidden="0" w:uiPriority="70" w:unhideWhenUsed="0"/>
+    <w:lsdException w:name="Colorful Shading" w:semiHidden="0" w:uiPriority="71" w:unhideWhenUsed="0"/>
+    <w:lsdException w:name="Colorful List" w:semiHidden="0" w:uiPriority="72" w:unhideWhenUsed="0"/>
+    <w:lsdException w:name="Colorful Grid" w:semiHidden="0" w:uiPriority="73" w:unhideWhenUsed="0"/>
+    <w:lsdException w:name="Light Shading Accent 1" w:semiHidden="0" w:uiPriority="60" w:unhideWhenUsed="0"/>
+    <w:lsdException w:name="Light List Accent 1" w:semiHidden="0" w:uiPriority="61" w:unhideWhenUsed="0"/>
+    <w:lsdException w:name="Light Grid Accent 1" w:semiHidden="0" w:uiPriority="62" w:unhideWhenUsed="0"/>
+    <w:lsdException w:name="Medium Shading 1 Accent 1" w:semiHidden="0" w:uiPriority="63" w:unhideWhenUsed="0"/>
+    <w:lsdException w:name="Medium Shading 2 Accent 1" w:semiHidden="0" w:uiPriority="64" w:unhideWhenUsed="0"/>
+    <w:lsdException w:name="Medium List 1 Accent 1" w:semiHidden="0" w:uiPriority="65" w:unhideWhenUsed="0"/>
+    <w:lsdException w:name="Revision" w:unhideWhenUsed="0"/>
+    <w:lsdException w:name="List Paragraph" w:semiHidden="0" w:uiPriority="34" w:unhideWhenUsed="0" w:qFormat="1"/>
+    <w:lsdException w:name="Quote" w:semiHidden="0" w:uiPriority="29" w:unhideWhenUsed="0" w:qFormat="1"/>
+    <w:lsdException w:name="Intense Quote" w:semiHidden="0" w:uiPriority="30" w:unhideWhenUsed="0" w:qFormat="1"/>
+    <w:lsdException w:name="Medium List 2 Accent 1" w:semiHidden="0" w:uiPriority="66" w:unhideWhenUsed="0"/>
+    <w:lsdException w:name="Medium Grid 1 Accent 1" w:semiHidden="0" w:uiPriority="67" w:unhideWhenUsed="0"/>
+    <w:lsdException w:name="Medium Grid 2 Accent 1" w:semiHidden="0" w:uiPriority="68" w:unhideWhenUsed="0"/>
+    <w:lsdException w:name="Medium Grid 3 Accent 1" w:semiHidden="0" w:uiPriority="69" w:unhideWhenUsed="0"/>
+    <w:lsdException w:name="Dark List Accent 1" w:semiHidden="0" w:uiPriority="70" w:unhideWhenUsed="0"/>
+    <w:lsdException w:name="Colorful Shading Accent 1" w:semiHidden="0" w:uiPriority="71" w:unhideWhenUsed="0"/>
+    <w:lsdException w:name="Colorful List Accent 1" w:semiHidden="0" w:uiPriority="72" w:unhideWhenUsed="0"/>
+    <w:lsdException w:name="Colorful Grid Accent 1" w:semiHidden="0" w:uiPriority="73" w:unhideWhenUsed="0"/>
+    <w:lsdException w:name="Light Shading Accent 2" w:semiHidden="0" w:uiPriority="60" w:unhideWhenUsed="0"/>
+    <w:lsdException w:name="Light List Accent 2" w:semiHidden="0" w:uiPriority="61" w:unhideWhenUsed="0"/>
+    <w:lsdException w:name="Light Grid Accent 2" w:semiHidden="0" w:uiPriority="62" w:unhideWhenUsed="0"/>
+    <w:lsdException w:name="Medium Shading 1 Accent 2" w:semiHidden="0" w:uiPriority="63" w:unhideWhenUsed="0"/>
+    <w:lsdException w:name="Medium Shading 2 Accent 2" w:semiHidden="0" w:uiPriority="64" w:unhideWhenUsed="0"/>
+    <w:lsdException w:name="Medium List 1 Accent 2" w:semiHidden="0" w:uiPriority="65" w:unhideWhenUsed="0"/>
+    <w:lsdException w:name="Medium List 2 Accent 2" w:semiHidden="0" w:uiPriority="66" w:unhideWhenUsed="0"/>
+    <w:lsdException w:name="Medium Grid 1 Accent 2" w:semiHidden="0" w:uiPriority="67" w:unhideWhenUsed="0"/>
+    <w:lsdException w:name="Medium Grid 2 Accent 2" w:semiHidden="0" w:uiPriority="68" w:unhideWhenUsed="0"/>
+    <w:lsdException w:name="Medium Grid 3 Accent 2" w:semiHidden="0" w:uiPriority="69" w:unhideWhenUsed="0"/>
+    <w:lsdException w:name="Dark List Accent 2" w:semiHidden="0" w:uiPriority="70" w:unhideWhenUsed="0"/>
+    <w:lsdException w:name="Colorful Shading Accent 2" w:semiHidden="0" w:uiPriority="71" w:unhideWhenUsed="0"/>
+    <w:lsdException w:name="Colorful List Accent 2" w:semiHidden="0" w:uiPriority="72" w:unhideWhenUsed="0"/>
+    <w:lsdException w:name="Colorful Grid Accent 2" w:semiHidden="0" w:uiPriority="73" w:unhideWhenUsed="0"/>
+    <w:lsdException w:name="Light Shading Accent 3" w:semiHidden="0" w:uiPriority="60" w:unhideWhenUsed="0"/>
+    <w:lsdException w:name="Light List Accent 3" w:semiHidden="0" w:uiPriority="61" w:unhideWhenUsed="0"/>
+    <w:lsdException w:name="Light Grid Accent 3" w:semiHidden="0" w:uiPriority="62" w:unhideWhenUsed="0"/>
+    <w:lsdException w:name="Medium Shading 1 Accent 3" w:semiHidden="0" w:uiPriority="63" w:unhideWhenUsed="0"/>
+    <w:lsdException w:name="Medium Shading 2 Accent 3" w:semiHidden="0" w:uiPriority="64" w:unhideWhenUsed="0"/>
+    <w:lsdException w:name="Medium List 1 Accent 3" w:semiHidden="0" w:uiPriority="65" w:unhideWhenUsed="0"/>
+    <w:lsdException w:name="Medium List 2 Accent 3" w:semiHidden="0" w:uiPriority="66" w:unhideWhenUsed="0"/>
+    <w:lsdException w:name="Medium Grid 1 Accent 3" w:semiHidden="0" w:uiPriority="67" w:unhideWhenUsed="0"/>
+    <w:lsdException w:name="Medium Grid 2 Accent 3" w:semiHidden="0" w:uiPriority="68" w:unhideWhenUsed="0"/>
+    <w:lsdException w:name="Medium Grid 3 Accent 3" w:semiHidden="0" w:uiPriority="69" w:unhideWhenUsed="0"/>
+    <w:lsdException w:name="Dark List Accent 3" w:semiHidden="0" w:uiPriority="70" w:unhideWhenUsed="0"/>
+    <w:lsdException w:name="Colorful Shading Accent 3" w:semiHidden="0" w:uiPriority="71" w:unhideWhenUsed="0"/>
+    <w:lsdException w:name="Colorful List Accent 3" w:semiHidden="0" w:uiPriority="72" w:unhideWhenUsed="0"/>
+    <w:lsdException w:name="Colorful Grid Accent 3" w:semiHidden="0" w:uiPriority="73" w:unhideWhenUsed="0"/>
+    <w:lsdException w:name="Light Shading Accent 4" w:semiHidden="0" w:uiPriority="60" w:unhideWhenUsed="0"/>
+    <w:lsdException w:name="Light List Accent 4" w:semiHidden="0" w:uiPriority="61" w:unhideWhenUsed="0"/>
+    <w:lsdException w:name="Light Grid Accent 4" w:semiHidden="0" w:uiPriority="62" w:unhideWhenUsed="0"/>
+    <w:lsdException w:name="Medium Shading 1 Accent 4" w:semiHidden="0" w:uiPriority="63" w:unhideWhenUsed="0"/>
+    <w:lsdException w:name="Medium Shading 2 Accent 4" w:semiHidden="0" w:uiPriority="64" w:unhideWhenUsed="0"/>
+    <w:lsdException w:name="Medium List 1 Accent 4" w:semiHidden="0" w:uiPriority="65" w:unhideWhenUsed="0"/>
+    <w:lsdException w:name="Medium List 2 Accent 4" w:semiHidden="0" w:uiPriority="66" w:unhideWhenUsed="0"/>
+    <w:lsdException w:name="Medium Grid 1 Accent 4" w:semiHidden="0" w:uiPriority="67" w:unhideWhenUsed="0"/>
+    <w:lsdException w:name="Medium Grid 2 Accent 4" w:semiHidden="0" w:uiPriority="68" w:unhideWhenUsed="0"/>
+    <w:lsdException w:name="Medium Grid 3 Accent 4" w:semiHidden="0" w:uiPriority="69" w:unhideWhenUsed="0"/>
+    <w:lsdException w:name="Dark List Accent 4" w:semiHidden="0" w:uiPriority="70" w:unhideWhenUsed="0"/>
+    <w:lsdException w:name="Colorful Shading Accent 4" w:semiHidden="0" w:uiPriority="71" w:unhideWhenUsed="0"/>
+    <w:lsdException w:name="Colorful List Accent 4" w:semiHidden="0" w:uiPriority="72" w:unhideWhenUsed="0"/>
+    <w:lsdException w:name="Colorful Grid Accent 4" w:semiHidden="0" w:uiPriority="73" w:unhideWhenUsed="0"/>
+    <w:lsdException w:name="Light Shading Accent 5" w:semiHidden="0" w:uiPriority="60" w:unhideWhenUsed="0"/>
+    <w:lsdException w:name="Light List Accent 5" w:semiHidden="0" w:uiPriority="61" w:unhideWhenUsed="0"/>
+    <w:lsdException w:name="Light Grid Accent 5" w:semiHidden="0" w:uiPriority="62" w:unhideWhenUsed="0"/>
+    <w:lsdException w:name="Medium Shading 1 Accent 5" w:semiHidden="0" w:uiPriority="63" w:unhideWhenUsed="0"/>
+    <w:lsdException w:name="Medium Shading 2 Accent 5" w:semiHidden="0" w:uiPriority="64" w:unhideWhenUsed="0"/>
+    <w:lsdException w:name="Medium List 1 Accent 5" w:semiHidden="0" w:uiPriority="65" w:unhideWhenUsed="0"/>
+    <w:lsdException w:name="Medium List 2 Accent 5" w:semiHidden="0" w:uiPriority="66" w:unhideWhenUsed="0"/>
+    <w:lsdException w:name="Medium Grid 1 Accent 5" w:semiHidden="0" w:uiPriority="67" w:unhideWhenUsed="0"/>
+    <w:lsdException w:name="Medium Grid 2 Accent 5" w:semiHidden="0" w:uiPriority="68" w:unhideWhenUsed="0"/>
+    <w:lsdException w:name="Medium Grid 3 Accent 5" w:semiHidden="0" w:uiPriority="69" w:unhideWhenUsed="0"/>
+    <w:lsdException w:name="Dark List Accent 5" w:semiHidden="0" w:uiPriority="70" w:unhideWhenUsed="0"/>
+    <w:lsdException w:name="Colorful Shading Accent 5" w:semiHidden="0" w:uiPriority="71" w:unhideWhenUsed="0"/>
+    <w:lsdException w:name="Colorful List Accent 5" w:semiHidden="0" w:uiPriority="72" w:unhideWhenUsed="0"/>
+    <w:lsdException w:name="Colorful Grid Accent 5" w:semiHidden="0" w:uiPriority="73" w:unhideWhenUsed="0"/>
+    <w:lsdException w:name="Light Shading Accent 6" w:semiHidden="0" w:uiPriority="60" w:unhideWhenUsed="0"/>
+    <w:lsdException w:name="Light List Accent 6" w:semiHidden="0" w:uiPriority="61" w:unhideWhenUsed="0"/>
+    <w:lsdException w:name="Light Grid Accent 6" w:semiHidden="0" w:uiPriority="62" w:unhideWhenUsed="0"/>
+    <w:lsdException w:name="Medium Shading 1 Accent 6" w:semiHidden="0" w:uiPriority="63" w:unhideWhenUsed="0"/>
+    <w:lsdException w:name="Medium Shading 2 Accent 6" w:semiHidden="0" w:uiPriority="64" w:unhideWhenUsed="0"/>
+    <w:lsdException w:name="Medium List 1 Accent 6" w:semiHidden="0" w:uiPriority="65" w:unhideWhenUsed="0"/>
+    <w:lsdException w:name="Medium List 2 Accent 6" w:semiHidden="0" w:uiPriority="66" w:unhideWhenUsed="0"/>
+    <w:lsdException w:name="Medium Grid 1 Accent 6" w:semiHidden="0" w:uiPriority="67" w:unhideWhenUsed="0"/>
+    <w:lsdException w:name="Medium Grid 2 Accent 6" w:semiHidden="0" w:uiPriority="68" w:unhideWhenUsed="0"/>
+    <w:lsdException w:name="Medium Grid 3 Accent 6" w:semiHidden="0" w:uiPriority="69" w:unhideWhenUsed="0"/>
+    <w:lsdException w:name="Dark List Accent 6" w:semiHidden="0" w:uiPriority="70" w:unhideWhenUsed="0"/>
+    <w:lsdException w:name="Colorful Shading Accent 6" w:semiHidden="0" w:uiPriority="71" w:unhideWhenUsed="0"/>
+    <w:lsdException w:name="Colorful List Accent 6" w:semiHidden="0" w:uiPriority="72" w:unhideWhenUsed="0"/>
+    <w:lsdException w:name="Colorful Grid Accent 6" w:semiHidden="0" w:uiPriority="73" w:unhideWhenUsed="0"/>
+    <w:lsdException w:name="Subtle Emphasis" w:semiHidden="0" w:uiPriority="19" w:unhideWhenUsed="0" w:qFormat="1"/>
+    <w:lsdException w:name="Intense Emphasis" w:semiHidden="0" w:uiPriority="21" w:unhideWhenUsed="0" w:qFormat="1"/>
+    <w:lsdException w:name="Subtle Reference" w:semiHidden="0" w:uiPriority="31" w:unhideWhenUsed="0" w:qFormat="1"/>
+    <w:lsdException w:name="Intense Reference" w:semiHidden="0" w:uiPriority="32" w:unhideWhenUsed="0" w:qFormat="1"/>
+    <w:lsdException w:name="Book Title" w:semiHidden="0" w:uiPriority="33" w:unhideWhenUsed="0" w:qFormat="1"/>
+    <w:lsdException w:name="Bibliography" w:uiPriority="37"/>
+    <w:lsdException w:name="TOC Heading" w:uiPriority="39" w:qFormat="1"/>
+  </w:latentStyles>
+  <w:style w:type="paragraph" w:default="1" w:styleId="Normal">
+    <w:name w:val="Normal"/>
+    <w:qFormat/>
+    <w:pPr>
+      <w:widowControl w:val="0"/>
+      <w:spacing w:line="240" w:lineRule="atLeast"/>
+    </w:pPr>
+    <w:rPr>
+      <w:lang w:val="en-US" w:eastAsia="en-US"/>
+    </w:rPr>
+  </w:style>
+  <w:style w:type="paragraph" w:styleId="Ttulo1">
+    <w:name w:val="heading 1"/>
+    <w:basedOn w:val="Normal"/>
+    <w:next w:val="Normal"/>
+    <w:qFormat/>
+    <w:pPr>
+      <w:keepNext/>
+      <w:numPr>
+        <w:numId w:val="1"/>
+      </w:numPr>
+      <w:spacing w:before="120" w:after="60"/>
+      <w:ind w:left="720" w:hanging="720"/>
+      <w:outlineLvl w:val="0"/>
+    </w:pPr>
+    <w:rPr>
+      <w:rFonts w:ascii="Arial" w:hAnsi="Arial"/>
+      <w:b/>
+      <w:sz w:val="24"/>
+    </w:rPr>
+  </w:style>
+  <w:style w:type="paragraph" w:styleId="Ttulo2">
+    <w:name w:val="heading 2"/>
+    <w:basedOn w:val="Ttulo1"/>
+    <w:next w:val="Normal"/>
+    <w:qFormat/>
+    <w:pPr>
+      <w:numPr>
+        <w:ilvl w:val="1"/>
+      </w:numPr>
+      <w:outlineLvl w:val="1"/>
+    </w:pPr>
+    <w:rPr>
+      <w:sz w:val="20"/>
+    </w:rPr>
+  </w:style>
+  <w:style w:type="paragraph" w:styleId="Ttulo3">
+    <w:name w:val="heading 3"/>
+    <w:basedOn w:val="Ttulo1"/>
+    <w:next w:val="Normal"/>
+    <w:qFormat/>
+    <w:pPr>
+      <w:numPr>
+        <w:ilvl w:val="2"/>
+      </w:numPr>
+      <w:outlineLvl w:val="2"/>
+    </w:pPr>
+    <w:rPr>
+      <w:b w:val="0"/>
+      <w:i/>
+      <w:sz w:val="20"/>
+    </w:rPr>
+  </w:style>
+  <w:style w:type="paragraph" w:styleId="Ttulo4">
+    <w:name w:val="heading 4"/>
+    <w:basedOn w:val="Ttulo1"/>
+    <w:next w:val="Normal"/>
+    <w:qFormat/>
+    <w:pPr>
+      <w:numPr>
+        <w:ilvl w:val="3"/>
+      </w:numPr>
+      <w:outlineLvl w:val="3"/>
+    </w:pPr>
+    <w:rPr>
+      <w:b w:val="0"/>
+      <w:sz w:val="20"/>
+    </w:rPr>
+  </w:style>
+  <w:style w:type="paragraph" w:styleId="Ttulo5">
+    <w:name w:val="heading 5"/>
+    <w:basedOn w:val="Normal"/>
+    <w:next w:val="Normal"/>
+    <w:qFormat/>
+    <w:pPr>
+      <w:numPr>
+        <w:ilvl w:val="4"/>
+        <w:numId w:val="1"/>
+      </w:numPr>
+      <w:spacing w:before="240" w:after="60"/>
+      <w:ind w:left="2880"/>
+      <w:outlineLvl w:val="4"/>
+    </w:pPr>
+    <w:rPr>
+      <w:sz w:val="22"/>
+    </w:rPr>
+  </w:style>
+  <w:style w:type="paragraph" w:styleId="Ttulo6">
+    <w:name w:val="heading 6"/>
+    <w:basedOn w:val="Normal"/>
+    <w:next w:val="Normal"/>
+    <w:qFormat/>
+    <w:pPr>
+      <w:numPr>
+        <w:ilvl w:val="5"/>
+        <w:numId w:val="1"/>
+      </w:numPr>
+      <w:spacing w:before="240" w:after="60"/>
+      <w:ind w:left="2880"/>
+      <w:outlineLvl w:val="5"/>
+    </w:pPr>
+    <w:rPr>
+      <w:i/>
+      <w:sz w:val="22"/>
+    </w:rPr>
+  </w:style>
+  <w:style w:type="paragraph" w:styleId="Ttulo7">
+    <w:name w:val="heading 7"/>
+    <w:basedOn w:val="Normal"/>
+    <w:next w:val="Normal"/>
+    <w:qFormat/>
+    <w:pPr>
+      <w:numPr>
+        <w:ilvl w:val="6"/>
+        <w:numId w:val="1"/>
+      </w:numPr>
+      <w:spacing w:before="240" w:after="60"/>
+      <w:ind w:left="2880"/>
+      <w:outlineLvl w:val="6"/>
+    </w:pPr>
+  </w:style>
+  <w:style w:type="paragraph" w:styleId="Ttulo8">
+    <w:name w:val="heading 8"/>
+    <w:basedOn w:val="Normal"/>
+    <w:next w:val="Normal"/>
+    <w:qFormat/>
+    <w:pPr>
+      <w:numPr>
+        <w:ilvl w:val="7"/>
+        <w:numId w:val="1"/>
+      </w:numPr>
+      <w:spacing w:before="240" w:after="60"/>
+      <w:ind w:left="2880"/>
+      <w:outlineLvl w:val="7"/>
+    </w:pPr>
+    <w:rPr>
+      <w:i/>
+    </w:rPr>
+  </w:style>
+  <w:style w:type="paragraph" w:styleId="Ttulo9">
+    <w:name w:val="heading 9"/>
+    <w:basedOn w:val="Normal"/>
+    <w:next w:val="Normal"/>
+    <w:qFormat/>
+    <w:pPr>
+      <w:numPr>
+        <w:ilvl w:val="8"/>
+        <w:numId w:val="1"/>
+      </w:numPr>
+      <w:spacing w:before="240" w:after="60"/>
+      <w:ind w:left="2880"/>
+      <w:outlineLvl w:val="8"/>
+    </w:pPr>
+    <w:rPr>
+      <w:b/>
+      <w:i/>
+      <w:sz w:val="18"/>
+    </w:rPr>
+  </w:style>
+  <w:style w:type="character" w:default="1" w:styleId="Fontepargpadro">
+    <w:name w:val="Default Paragraph Font"/>
+    <w:uiPriority w:val="1"/>
+    <w:semiHidden/>
+    <w:unhideWhenUsed/>
+  </w:style>
+  <w:style w:type="table" w:default="1" w:styleId="Tabelanormal">
+    <w:name w:val="Normal Table"/>
+    <w:uiPriority w:val="99"/>
+    <w:semiHidden/>
+    <w:unhideWhenUsed/>
+    <w:tblPr>
+      <w:tblInd w:w="0" w:type="dxa"/>
+      <w:tblCellMar>
+        <w:top w:w="0" w:type="dxa"/>
+        <w:left w:w="108" w:type="dxa"/>
+        <w:bottom w:w="0" w:type="dxa"/>
+        <w:right w:w="108" w:type="dxa"/>
+      </w:tblCellMar>
+    </w:tblPr>
+  </w:style>
+  <w:style w:type="numbering" w:default="1" w:styleId="Semlista">
+    <w:name w:val="No List"/>
+    <w:uiPriority w:val="99"/>
+    <w:semiHidden/>
+    <w:unhideWhenUsed/>
+  </w:style>
+  <w:style w:type="paragraph" w:customStyle="1" w:styleId="Paragraph2">
+    <w:name w:val="Paragraph2"/>
+    <w:basedOn w:val="Normal"/>
+    <w:pPr>
+      <w:spacing w:before="80"/>
+      <w:ind w:left="720"/>
+      <w:jc w:val="both"/>
+    </w:pPr>
+    <w:rPr>
+      <w:color w:val="000000"/>
+      <w:lang w:val="en-AU"/>
+    </w:rPr>
+  </w:style>
+  <w:style w:type="paragraph" w:styleId="Ttulo">
+    <w:name w:val="Title"/>
+    <w:basedOn w:val="Normal"/>
+    <w:next w:val="Normal"/>
+    <w:qFormat/>
+    <w:pPr>
+      <w:spacing w:line="240" w:lineRule="auto"/>
+      <w:jc w:val="center"/>
+    </w:pPr>
+    <w:rPr>
+      <w:rFonts w:ascii="Arial" w:hAnsi="Arial"/>
+      <w:b/>
+      <w:sz w:val="36"/>
+    </w:rPr>
+  </w:style>
+  <w:style w:type="paragraph" w:styleId="Subttulo">
+    <w:name w:val="Subtitle"/>
+    <w:basedOn w:val="Normal"/>
+    <w:qFormat/>
+    <w:pPr>
+      <w:spacing w:after="60"/>
+      <w:jc w:val="center"/>
+    </w:pPr>
+    <w:rPr>
+      <w:rFonts w:ascii="Arial" w:hAnsi="Arial"/>
+      <w:i/>
+      <w:sz w:val="36"/>
+      <w:lang w:val="en-AU"/>
+    </w:rPr>
+  </w:style>
+  <w:style w:type="paragraph" w:styleId="Recuonormal">
+    <w:name w:val="Normal Indent"/>
+    <w:basedOn w:val="Normal"/>
+    <w:semiHidden/>
+    <w:pPr>
+      <w:ind w:left="900" w:hanging="900"/>
+    </w:pPr>
+  </w:style>
+  <w:style w:type="paragraph" w:styleId="Sumrio1">
+    <w:name w:val="toc 1"/>
+    <w:basedOn w:val="Normal"/>
+    <w:next w:val="Normal"/>
+    <w:semiHidden/>
+    <w:pPr>
+      <w:tabs>
+        <w:tab w:val="right" w:pos="9360"/>
+      </w:tabs>
+      <w:spacing w:before="240" w:after="60"/>
+      <w:ind w:right="720"/>
+    </w:pPr>
+  </w:style>
+  <w:style w:type="paragraph" w:styleId="Sumrio2">
+    <w:name w:val="toc 2"/>
+    <w:basedOn w:val="Normal"/>
+    <w:next w:val="Normal"/>
+    <w:semiHidden/>
+    <w:pPr>
+      <w:tabs>
+        <w:tab w:val="right" w:pos="9360"/>
+      </w:tabs>
+      <w:ind w:left="432" w:right="720"/>
+    </w:pPr>
+  </w:style>
+  <w:style w:type="paragraph" w:styleId="Sumrio3">
+    <w:name w:val="toc 3"/>
+    <w:basedOn w:val="Normal"/>
+    <w:next w:val="Normal"/>
+    <w:semiHidden/>
+    <w:pPr>
+      <w:tabs>
+        <w:tab w:val="left" w:pos="1440"/>
+        <w:tab w:val="right" w:pos="9360"/>
+      </w:tabs>
+      <w:ind w:left="864"/>
+    </w:pPr>
+  </w:style>
+  <w:style w:type="paragraph" w:styleId="Cabealho">
+    <w:name w:val="header"/>
+    <w:basedOn w:val="Normal"/>
+    <w:semiHidden/>
+    <w:pPr>
+      <w:tabs>
+        <w:tab w:val="center" w:pos="4320"/>
+        <w:tab w:val="right" w:pos="8640"/>
+      </w:tabs>
+    </w:pPr>
+  </w:style>
+  <w:style w:type="paragraph" w:styleId="Rodap">
+    <w:name w:val="footer"/>
+    <w:basedOn w:val="Normal"/>
+    <w:semiHidden/>
+    <w:pPr>
+      <w:tabs>
+        <w:tab w:val="center" w:pos="4320"/>
+        <w:tab w:val="right" w:pos="8640"/>
+      </w:tabs>
+    </w:pPr>
+  </w:style>
+  <w:style w:type="character" w:styleId="Nmerodepgina">
+    <w:name w:val="page number"/>
+    <w:basedOn w:val="Fontepargpadro"/>
+    <w:semiHidden/>
+  </w:style>
+  <w:style w:type="paragraph" w:customStyle="1" w:styleId="Bullet2">
+    <w:name w:val="Bullet2"/>
+    <w:basedOn w:val="Normal"/>
+    <w:pPr>
+      <w:ind w:left="1440" w:hanging="360"/>
+    </w:pPr>
+    <w:rPr>
+      <w:color w:val="000080"/>
+    </w:rPr>
+  </w:style>
+  <w:style w:type="paragraph" w:customStyle="1" w:styleId="Paragraph1">
+    <w:name w:val="Paragraph1"/>
+    <w:basedOn w:val="Normal"/>
+    <w:pPr>
+      <w:spacing w:before="80" w:line="240" w:lineRule="auto"/>
+      <w:jc w:val="both"/>
+    </w:pPr>
+  </w:style>
+  <w:style w:type="paragraph" w:customStyle="1" w:styleId="Tabletext">
+    <w:name w:val="Tabletext"/>
+    <w:basedOn w:val="Normal"/>
+    <w:pPr>
+      <w:keepLines/>
+      <w:spacing w:after="120"/>
+    </w:pPr>
+  </w:style>
+  <w:style w:type="paragraph" w:styleId="Corpodetexto">
+    <w:name w:val="Body Text"/>
+    <w:basedOn w:val="Normal"/>
+    <w:semiHidden/>
+    <w:pPr>
+      <w:keepLines/>
+      <w:spacing w:after="120"/>
+      <w:ind w:left="720"/>
+    </w:pPr>
+  </w:style>
+  <w:style w:type="paragraph" w:customStyle="1" w:styleId="Paragraph3">
+    <w:name w:val="Paragraph3"/>
+    <w:basedOn w:val="Normal"/>
+    <w:pPr>
+      <w:spacing w:before="80" w:line="240" w:lineRule="auto"/>
+      <w:ind w:left="1530"/>
+      <w:jc w:val="both"/>
+    </w:pPr>
+  </w:style>
+  <w:style w:type="paragraph" w:customStyle="1" w:styleId="Bullet1">
+    <w:name w:val="Bullet1"/>
+    <w:basedOn w:val="Normal"/>
+    <w:pPr>
+      <w:ind w:left="720" w:hanging="432"/>
+    </w:pPr>
+  </w:style>
+  <w:style w:type="character" w:styleId="Refdenotaderodap">
+    <w:name w:val="footnote reference"/>
+    <w:basedOn w:val="Fontepargpadro"/>
+    <w:semiHidden/>
+    <w:rPr>
+      <w:sz w:val="20"/>
+      <w:vertAlign w:val="superscript"/>
+    </w:rPr>
+  </w:style>
+  <w:style w:type="paragraph" w:styleId="Textodenotaderodap">
+    <w:name w:val="footnote text"/>
+    <w:basedOn w:val="Normal"/>
+    <w:semiHidden/>
+    <w:pPr>
+      <w:keepNext/>
+      <w:keepLines/>
+      <w:pBdr>
+        <w:bottom w:val="single" w:sz="6" w:space="0" w:color="000000"/>
+      </w:pBdr>
+      <w:spacing w:before="40" w:after="40"/>
+      <w:ind w:left="360" w:hanging="360"/>
+    </w:pPr>
+    <w:rPr>
+      <w:rFonts w:ascii="Helvetica" w:hAnsi="Helvetica"/>
+      <w:sz w:val="16"/>
+    </w:rPr>
+  </w:style>
+  <w:style w:type="paragraph" w:styleId="MapadoDocumento">
+    <w:name w:val="Document Map"/>
+    <w:basedOn w:val="Normal"/>
+    <w:semiHidden/>
+    <w:pPr>
+      <w:shd w:val="clear" w:color="auto" w:fill="000080"/>
+    </w:pPr>
+    <w:rPr>
+      <w:rFonts w:ascii="Tahoma" w:hAnsi="Tahoma"/>
+    </w:rPr>
+  </w:style>
+  <w:style w:type="paragraph" w:customStyle="1" w:styleId="Paragraph4">
+    <w:name w:val="Paragraph4"/>
+    <w:basedOn w:val="Normal"/>
+    <w:pPr>
+      <w:spacing w:before="80" w:line="240" w:lineRule="auto"/>
+      <w:ind w:left="2250"/>
+      <w:jc w:val="both"/>
+    </w:pPr>
+  </w:style>
+  <w:style w:type="paragraph" w:styleId="Sumrio4">
+    <w:name w:val="toc 4"/>
+    <w:basedOn w:val="Normal"/>
+    <w:next w:val="Normal"/>
+    <w:semiHidden/>
+    <w:pPr>
+      <w:ind w:left="600"/>
+    </w:pPr>
+  </w:style>
+  <w:style w:type="paragraph" w:styleId="Sumrio5">
+    <w:name w:val="toc 5"/>
+    <w:basedOn w:val="Normal"/>
+    <w:next w:val="Normal"/>
+    <w:semiHidden/>
+    <w:pPr>
+      <w:ind w:left="800"/>
+    </w:pPr>
+  </w:style>
+  <w:style w:type="paragraph" w:styleId="Sumrio6">
+    <w:name w:val="toc 6"/>
+    <w:basedOn w:val="Normal"/>
+    <w:next w:val="Normal"/>
+    <w:semiHidden/>
+    <w:pPr>
+      <w:ind w:left="1000"/>
+    </w:pPr>
+  </w:style>
+  <w:style w:type="paragraph" w:styleId="Sumrio7">
+    <w:name w:val="toc 7"/>
+    <w:basedOn w:val="Normal"/>
+    <w:next w:val="Normal"/>
+    <w:semiHidden/>
+    <w:pPr>
+      <w:ind w:left="1200"/>
+    </w:pPr>
+  </w:style>
+  <w:style w:type="paragraph" w:styleId="Sumrio8">
+    <w:name w:val="toc 8"/>
+    <w:basedOn w:val="Normal"/>
+    <w:next w:val="Normal"/>
+    <w:semiHidden/>
+    <w:pPr>
+      <w:ind w:left="1400"/>
+    </w:pPr>
+  </w:style>
+  <w:style w:type="paragraph" w:styleId="Sumrio9">
+    <w:name w:val="toc 9"/>
+    <w:basedOn w:val="Normal"/>
+    <w:next w:val="Normal"/>
+    <w:semiHidden/>
+    <w:pPr>
+      <w:ind w:left="1600"/>
+    </w:pPr>
+  </w:style>
+  <w:style w:type="paragraph" w:customStyle="1" w:styleId="MainTitle">
+    <w:name w:val="Main Title"/>
+    <w:basedOn w:val="Normal"/>
+    <w:pPr>
+      <w:spacing w:before="480" w:after="60" w:line="240" w:lineRule="auto"/>
+      <w:jc w:val="center"/>
+    </w:pPr>
+    <w:rPr>
+      <w:rFonts w:ascii="Arial" w:hAnsi="Arial"/>
+      <w:b/>
+      <w:kern w:val="28"/>
+      <w:sz w:val="32"/>
+    </w:rPr>
+  </w:style>
+  <w:style w:type="paragraph" w:styleId="Corpodetexto2">
+    <w:name w:val="Body Text 2"/>
+    <w:basedOn w:val="Normal"/>
+    <w:semiHidden/>
+    <w:rPr>
+      <w:i/>
+      <w:color w:val="0000FF"/>
+    </w:rPr>
+  </w:style>
+  <w:style w:type="paragraph" w:styleId="Recuodecorpodetexto">
+    <w:name w:val="Body Text Indent"/>
+    <w:basedOn w:val="Normal"/>
+    <w:semiHidden/>
+    <w:pPr>
+      <w:ind w:left="720"/>
+    </w:pPr>
+    <w:rPr>
+      <w:i/>
+      <w:color w:val="0000FF"/>
+      <w:u w:val="single"/>
+    </w:rPr>
+  </w:style>
+  <w:style w:type="paragraph" w:customStyle="1" w:styleId="Body">
+    <w:name w:val="Body"/>
+    <w:basedOn w:val="Normal"/>
+    <w:pPr>
+      <w:widowControl/>
+      <w:spacing w:before="120" w:line="240" w:lineRule="auto"/>
+      <w:jc w:val="both"/>
+    </w:pPr>
+    <w:rPr>
+      <w:rFonts w:ascii="Book Antiqua" w:hAnsi="Book Antiqua"/>
+    </w:rPr>
+  </w:style>
+  <w:style w:type="paragraph" w:customStyle="1" w:styleId="Bullet">
+    <w:name w:val="Bullet"/>
+    <w:basedOn w:val="Normal"/>
+    <w:pPr>
+      <w:widowControl/>
+      <w:tabs>
+        <w:tab w:val="num" w:pos="360"/>
+        <w:tab w:val="left" w:pos="720"/>
+      </w:tabs>
+      <w:spacing w:before="120" w:line="240" w:lineRule="auto"/>
+      <w:ind w:left="720" w:right="360"/>
+      <w:jc w:val="both"/>
+    </w:pPr>
+    <w:rPr>
+      <w:rFonts w:ascii="Book Antiqua" w:hAnsi="Book Antiqua"/>
+    </w:rPr>
+  </w:style>
+  <w:style w:type="paragraph" w:customStyle="1" w:styleId="InfoBlue">
+    <w:name w:val="InfoBlue"/>
+    <w:basedOn w:val="Normal"/>
+    <w:next w:val="Corpodetexto"/>
+    <w:autoRedefine/>
+    <w:pPr>
+      <w:widowControl/>
+      <w:tabs>
+        <w:tab w:val="left" w:pos="540"/>
+        <w:tab w:val="left" w:pos="1260"/>
+      </w:tabs>
+      <w:spacing w:after="120"/>
+    </w:pPr>
+    <w:rPr>
+      <w:rFonts w:ascii="Times" w:hAnsi="Times"/>
+      <w:i/>
+      <w:color w:val="0000FF"/>
+    </w:rPr>
+  </w:style>
+  <w:style w:type="character" w:styleId="Hyperlink">
+    <w:name w:val="Hyperlink"/>
+    <w:basedOn w:val="Fontepargpadro"/>
+    <w:semiHidden/>
+    <w:rPr>
+      <w:color w:val="0000FF"/>
+      <w:u w:val="single"/>
+    </w:rPr>
+  </w:style>
+  <w:style w:type="paragraph" w:customStyle="1" w:styleId="infoblue0">
+    <w:name w:val="infoblue"/>
+    <w:basedOn w:val="Normal"/>
+    <w:pPr>
+      <w:widowControl/>
+      <w:spacing w:before="100" w:beforeAutospacing="1" w:after="100" w:afterAutospacing="1" w:line="240" w:lineRule="auto"/>
+    </w:pPr>
+    <w:rPr>
+      <w:sz w:val="24"/>
+      <w:szCs w:val="24"/>
+    </w:rPr>
+  </w:style>
+  <w:style w:type="paragraph" w:styleId="Corpodetexto3">
+    <w:name w:val="Body Text 3"/>
+    <w:basedOn w:val="Normal"/>
+    <w:semiHidden/>
+    <w:rPr>
+      <w:i/>
+      <w:iCs/>
+      <w:color w:val="0000FF"/>
+      <w:sz w:val="18"/>
+    </w:rPr>
+  </w:style>
+  <w:style w:type="paragraph" w:styleId="Textodebalo">
+    <w:name w:val="Balloon Text"/>
+    <w:basedOn w:val="Normal"/>
+    <w:link w:val="TextodebaloChar"/>
+    <w:uiPriority w:val="99"/>
+    <w:semiHidden/>
+    <w:unhideWhenUsed/>
+    <w:rsid w:val="002B4085"/>
+    <w:pPr>
+      <w:spacing w:line="240" w:lineRule="auto"/>
+    </w:pPr>
+    <w:rPr>
+      <w:rFonts w:ascii="Tahoma" w:hAnsi="Tahoma" w:cs="Tahoma"/>
+      <w:sz w:val="16"/>
+      <w:szCs w:val="16"/>
+    </w:rPr>
+  </w:style>
+  <w:style w:type="character" w:customStyle="1" w:styleId="TextodebaloChar">
+    <w:name w:val="Texto de balão Char"/>
+    <w:basedOn w:val="Fontepargpadro"/>
+    <w:link w:val="Textodebalo"/>
+    <w:uiPriority w:val="99"/>
+    <w:semiHidden/>
+    <w:rsid w:val="002B4085"/>
+    <w:rPr>
+      <w:rFonts w:ascii="Tahoma" w:hAnsi="Tahoma" w:cs="Tahoma"/>
+      <w:sz w:val="16"/>
+      <w:szCs w:val="16"/>
+      <w:lang w:val="en-US" w:eastAsia="en-US"/>
+    </w:rPr>
+  </w:style>
+</w:styles>
+</file>
+
+<file path=word/stylesWithEffects.xml><?xml version="1.0" encoding="utf-8"?>
+<w:styles xmlns:wpc="http://schemas.microsoft.com/office/word/2010/wordprocessingCanvas" xmlns:mc="http://schemas.openxmlformats.org/markup-compatibility/2006" xmlns:o="urn:schemas-microsoft-com:office:office" xmlns:r="http://schemas.openxmlformats.org/officeDocument/2006/relationships" xmlns:m="http://schemas.openxmlformats.org/officeDocument/2006/math" xmlns:v="urn:schemas-microsoft-com:vml" xmlns:wp14="http://schemas.microsoft.com/office/word/2010/wordprocessingDrawing" xmlns:wp="http://schemas.openxmlformats.org/drawingml/2006/wordprocessingDrawing" xmlns:w10="urn:schemas-microsoft-com:office:word" xmlns:w="http://schemas.openxmlformats.org/wordprocessingml/2006/main" xmlns:w14="http://schemas.microsoft.com/office/word/2010/wordml" xmlns:wpg="http://schemas.microsoft.com/office/word/2010/wordprocessingGroup" xmlns:wpi="http://schemas.microsoft.com/office/word/2010/wordprocessingInk" xmlns:wne="http://schemas.microsoft.com/office/word/2006/wordml" xmlns:wps="http://schemas.microsoft.com/office/word/2010/wordprocessingShape" mc:Ignorable="w14 wp14">
+  <w:docDefaults>
+    <w:rPrDefault>
+      <w:rPr>
+        <w:rFonts w:ascii="Times New Roman" w:eastAsia="Times New Roman" w:hAnsi="Times New Roman" w:cs="Times New Roman"/>
+        <w:lang w:val="pt-BR" w:eastAsia="pt-BR" w:bidi="ar-SA"/>
+      </w:rPr>
+    </w:rPrDefault>
+    <w:pPrDefault/>
+  </w:docDefaults>
+  <w:latentStyles w:defLockedState="0" w:defUIPriority="99" w:defSemiHidden="1" w:defUnhideWhenUsed="1" w:defQFormat="0" w:count="267">
+    <w:lsdException w:name="Normal" w:semiHidden="0" w:uiPriority="0" w:unhideWhenUsed="0" w:qFormat="1"/>
+    <w:lsdException w:name="heading 1" w:semiHidden="0" w:uiPriority="9" w:unhideWhenUsed="0" w:qFormat="1"/>
+    <w:lsdException w:name="heading 2" w:semiHidden="0" w:uiPriority="9" w:unhideWhenUsed="0" w:qFormat="1"/>
+    <w:lsdException w:name="heading 3" w:semiHidden="0" w:uiPriority="9" w:unhideWhenUsed="0" w:qFormat="1"/>
+    <w:lsdException w:name="heading 4" w:semiHidden="0" w:uiPriority="9" w:unhideWhenUsed="0" w:qFormat="1"/>
+    <w:lsdException w:name="heading 5" w:semiHidden="0" w:uiPriority="9" w:unhideWhenUsed="0" w:qFormat="1"/>
+    <w:lsdException w:name="heading 6" w:semiHidden="0" w:uiPriority="9" w:unhideWhenUsed="0" w:qFormat="1"/>
+    <w:lsdException w:name="heading 7" w:semiHidden="0" w:uiPriority="9" w:unhideWhenUsed="0" w:qFormat="1"/>
+    <w:lsdException w:name="heading 8" w:semiHidden="0" w:uiPriority="9" w:unhideWhenUsed="0" w:qFormat="1"/>
+    <w:lsdException w:name="heading 9" w:semiHidden="0" w:uiPriority="9" w:unhideWhenUsed="0" w:qFormat="1"/>
+    <w:lsdException w:name="toc 1" w:uiPriority="39"/>
+    <w:lsdException w:name="toc 2" w:uiPriority="39"/>
+    <w:lsdException w:name="toc 3" w:uiPriority="39"/>
+    <w:lsdException w:name="toc 4" w:uiPriority="39"/>
+    <w:lsdException w:name="toc 5" w:uiPriority="39"/>
+    <w:lsdException w:name="toc 6" w:uiPriority="39"/>
+    <w:lsdException w:name="toc 7" w:uiPriority="39"/>
+    <w:lsdException w:name="toc 8" w:uiPriority="39"/>
+    <w:lsdException w:name="toc 9" w:uiPriority="39"/>
+    <w:lsdException w:name="caption" w:uiPriority="35" w:qFormat="1"/>
+    <w:lsdException w:name="Title" w:semiHidden="0" w:uiPriority="10" w:unhideWhenUsed="0" w:qFormat="1"/>
+    <w:lsdException w:name="Default Paragraph Font" w:uiPriority="1"/>
+    <w:lsdException w:name="Subtitle" w:semiHidden="0" w:uiPriority="11" w:unhideWhenUsed="0" w:qFormat="1"/>
+    <w:lsdException w:name="Strong" w:semiHidden="0" w:uiPriority="22" w:unhideWhenUsed="0" w:qFormat="1"/>
+    <w:lsdException w:name="Emphasis" w:semiHidden="0" w:uiPriority="20" w:unhideWhenUsed="0" w:qFormat="1"/>
+    <w:lsdException w:name="Table Grid" w:semiHidden="0" w:uiPriority="59" w:unhideWhenUsed="0"/>
+    <w:lsdException w:name="Placeholder Text" w:unhideWhenUsed="0"/>
+    <w:lsdException w:name="No Spacing" w:semiHidden="0" w:uiPriority="1" w:unhideWhenUsed="0" w:qFormat="1"/>
+    <w:lsdException w:name="Light Shading" w:semiHidden="0" w:uiPriority="60" w:unhideWhenUsed="0"/>
+    <w:lsdException w:name="Light List" w:semiHidden="0" w:uiPriority="61" w:unhideWhenUsed="0"/>
+    <w:lsdException w:name="Light Grid" w:semiHidden="0" w:uiPriority="62" w:unhideWhenUsed="0"/>
+    <w:lsdException w:name="Medium Shading 1" w:semiHidden="0" w:uiPriority="63" w:unhideWhenUsed="0"/>
+    <w:lsdException w:name="Medium Shading 2" w:semiHidden="0" w:uiPriority="64" w:unhideWhenUsed="0"/>
+    <w:lsdException w:name="Medium List 1" w:semiHidden="0" w:uiPriority="65" w:unhideWhenUsed="0"/>
+    <w:lsdException w:name="Medium List 2" w:semiHidden="0" w:uiPriority="66" w:unhideWhenUsed="0"/>
+    <w:lsdException w:name="Medium Grid 1" w:semiHidden="0" w:uiPriority="67" w:unhideWhenUsed="0"/>
+    <w:lsdException w:name="Medium Grid 2" w:semiHidden="0" w:uiPriority="68" w:unhideWhenUsed="0"/>
+    <w:lsdException w:name="Medium Grid 3" w:semiHidden="0" w:uiPriority="69" w:unhideWhenUsed="0"/>
+    <w:lsdException w:name="Dark List" w:semiHidden="0" w:uiPriority="70" w:unhideWhenUsed="0"/>
+    <w:lsdException w:name="Colorful Shading" w:semiHidden="0" w:uiPriority="71" w:unhideWhenUsed="0"/>
+    <w:lsdException w:name="Colorful List" w:semiHidden="0" w:uiPriority="72" w:unhideWhenUsed="0"/>
+    <w:lsdException w:name="Colorful Grid" w:semiHidden="0" w:uiPriority="73" w:unhideWhenUsed="0"/>
+    <w:lsdException w:name="Light Shading Accent 1" w:semiHidden="0" w:uiPriority="60" w:unhideWhenUsed="0"/>
+    <w:lsdException w:name="Light List Accent 1" w:semiHidden="0" w:uiPriority="61" w:unhideWhenUsed="0"/>
+    <w:lsdException w:name="Light Grid Accent 1" w:semiHidden="0" w:uiPriority="62" w:unhideWhenUsed="0"/>
+    <w:lsdException w:name="Medium Shading 1 Accent 1" w:semiHidden="0" w:uiPriority="63" w:unhideWhenUsed="0"/>
+    <w:lsdException w:name="Medium Shading 2 Accent 1" w:semiHidden="0" w:uiPriority="64" w:unhideWhenUsed="0"/>
+    <w:lsdException w:name="Medium List 1 Accent 1" w:semiHidden="0" w:uiPriority="65" w:unhideWhenUsed="0"/>
+    <w:lsdException w:name="Revision" w:unhideWhenUsed="0"/>
+    <w:lsdException w:name="List Paragraph" w:semiHidden="0" w:uiPriority="34" w:unhideWhenUsed="0" w:qFormat="1"/>
+    <w:lsdException w:name="Quote" w:semiHidden="0" w:uiPriority="29" w:unhideWhenUsed="0" w:qFormat="1"/>
+    <w:lsdException w:name="Intense Quote" w:semiHidden="0" w:uiPriority="30" w:unhideWhenUsed="0" w:qFormat="1"/>
+    <w:lsdException w:name="Medium List 2 Accent 1" w:semiHidden="0" w:uiPriority="66" w:unhideWhenUsed="0"/>
+    <w:lsdException w:name="Medium Grid 1 Accent 1" w:semiHidden="0" w:uiPriority="67" w:unhideWhenUsed="0"/>
+    <w:lsdException w:name="Medium Grid 2 Accent 1" w:semiHidden="0" w:uiPriority="68" w:unhideWhenUsed="0"/>
+    <w:lsdException w:name="Medium Grid 3 Accent 1" w:semiHidden="0" w:uiPriority="69" w:unhideWhenUsed="0"/>
+    <w:lsdException w:name="Dark List Accent 1" w:semiHidden="0" w:uiPriority="70" w:unhideWhenUsed="0"/>
+    <w:lsdException w:name="Colorful Shading Accent 1" w:semiHidden="0" w:uiPriority="71" w:unhideWhenUsed="0"/>
+    <w:lsdException w:name="Colorful List Accent 1" w:semiHidden="0" w:uiPriority="72" w:unhideWhenUsed="0"/>
+    <w:lsdException w:name="Colorful Grid Accent 1" w:semiHidden="0" w:uiPriority="73" w:unhideWhenUsed="0"/>
+    <w:lsdException w:name="Light Shading Accent 2" w:semiHidden="0" w:uiPriority="60" w:unhideWhenUsed="0"/>
+    <w:lsdException w:name="Light List Accent 2" w:semiHidden="0" w:uiPriority="61" w:unhideWhenUsed="0"/>
+    <w:lsdException w:name="Light Grid Accent 2" w:semiHidden="0" w:uiPriority="62" w:unhideWhenUsed="0"/>
+    <w:lsdException w:name="Medium Shading 1 Accent 2" w:semiHidden="0" w:uiPriority="63" w:unhideWhenUsed="0"/>
+    <w:lsdException w:name="Medium Shading 2 Accent 2" w:semiHidden="0" w:uiPriority="64" w:unhideWhenUsed="0"/>
+    <w:lsdException w:name="Medium List 1 Accent 2" w:semiHidden="0" w:uiPriority="65" w:unhideWhenUsed="0"/>
+    <w:lsdException w:name="Medium List 2 Accent 2" w:semiHidden="0" w:uiPriority="66" w:unhideWhenUsed="0"/>
+    <w:lsdException w:name="Medium Grid 1 Accent 2" w:semiHidden="0" w:uiPriority="67" w:unhideWhenUsed="0"/>
+    <w:lsdException w:name="Medium Grid 2 Accent 2" w:semiHidden="0" w:uiPriority="68" w:unhideWhenUsed="0"/>
+    <w:lsdException w:name="Medium Grid 3 Accent 2" w:semiHidden="0" w:uiPriority="69" w:unhideWhenUsed="0"/>
+    <w:lsdException w:name="Dark List Accent 2" w:semiHidden="0" w:uiPriority="70" w:unhideWhenUsed="0"/>
+    <w:lsdException w:name="Colorful Shading Accent 2" w:semiHidden="0" w:uiPriority="71" w:unhideWhenUsed="0"/>
+    <w:lsdException w:name="Colorful List Accent 2" w:semiHidden="0" w:uiPriority="72" w:unhideWhenUsed="0"/>
+    <w:lsdException w:name="Colorful Grid Accent 2" w:semiHidden="0" w:uiPriority="73" w:unhideWhenUsed="0"/>
+    <w:lsdException w:name="Light Shading Accent 3" w:semiHidden="0" w:uiPriority="60" w:unhideWhenUsed="0"/>
+    <w:lsdException w:name="Light List Accent 3" w:semiHidden="0" w:uiPriority="61" w:unhideWhenUsed="0"/>
+    <w:lsdException w:name="Light Grid Accent 3" w:semiHidden="0" w:uiPriority="62" w:unhideWhenUsed="0"/>
+    <w:lsdException w:name="Medium Shading 1 Accent 3" w:semiHidden="0" w:uiPriority="63" w:unhideWhenUsed="0"/>
+    <w:lsdException w:name="Medium Shading 2 Accent 3" w:semiHidden="0" w:uiPriority="64" w:unhideWhenUsed="0"/>
+    <w:lsdException w:name="Medium List 1 Accent 3" w:semiHidden="0" w:uiPriority="65" w:unhideWhenUsed="0"/>
+    <w:lsdException w:name="Medium List 2 Accent 3" w:semiHidden="0" w:uiPriority="66" w:unhideWhenUsed="0"/>
+    <w:lsdException w:name="Medium Grid 1 Accent 3" w:semiHidden="0" w:uiPriority="67" w:unhideWhenUsed="0"/>
+    <w:lsdException w:name="Medium Grid 2 Accent 3" w:semiHidden="0" w:uiPriority="68" w:unhideWhenUsed="0"/>
+    <w:lsdException w:name="Medium Grid 3 Accent 3" w:semiHidden="0" w:uiPriority="69" w:unhideWhenUsed="0"/>
+    <w:lsdException w:name="Dark List Accent 3" w:semiHidden="0" w:uiPriority="70" w:unhideWhenUsed="0"/>
+    <w:lsdException w:name="Colorful Shading Accent 3" w:semiHidden="0" w:uiPriority="71" w:unhideWhenUsed="0"/>
+    <w:lsdException w:name="Colorful List Accent 3" w:semiHidden="0" w:uiPriority="72" w:unhideWhenUsed="0"/>
+    <w:lsdException w:name="Colorful Grid Accent 3" w:semiHidden="0" w:uiPriority="73" w:unhideWhenUsed="0"/>
+    <w:lsdException w:name="Light Shading Accent 4" w:semiHidden="0" w:uiPriority="60" w:unhideWhenUsed="0"/>
+    <w:lsdException w:name="Light List Accent 4" w:semiHidden="0" w:uiPriority="61" w:unhideWhenUsed="0"/>
+    <w:lsdException w:name="Light Grid Accent 4" w:semiHidden="0" w:uiPriority="62" w:unhideWhenUsed="0"/>
+    <w:lsdException w:name="Medium Shading 1 Accent 4" w:semiHidden="0" w:uiPriority="63" w:unhideWhenUsed="0"/>
+    <w:lsdException w:name="Medium Shading 2 Accent 4" w:semiHidden="0" w:uiPriority="64" w:unhideWhenUsed="0"/>
+    <w:lsdException w:name="Medium List 1 Accent 4" w:semiHidden="0" w:uiPriority="65" w:unhideWhenUsed="0"/>
+    <w:lsdException w:name="Medium List 2 Accent 4" w:semiHidden="0" w:uiPriority="66" w:unhideWhenUsed="0"/>
+    <w:lsdException w:name="Medium Grid 1 Accent 4" w:semiHidden="0" w:uiPriority="67" w:unhideWhenUsed="0"/>
+    <w:lsdException w:name="Medium Grid 2 Accent 4" w:semiHidden="0" w:uiPriority="68" w:unhideWhenUsed="0"/>
+    <w:lsdException w:name="Medium Grid 3 Accent 4" w:semiHidden="0" w:uiPriority="69" w:unhideWhenUsed="0"/>
+    <w:lsdException w:name="Dark List Accent 4" w:semiHidden="0" w:uiPriority="70" w:unhideWhenUsed="0"/>
+    <w:lsdException w:name="Colorful Shading Accent 4" w:semiHidden="0" w:uiPriority="71" w:unhideWhenUsed="0"/>
+    <w:lsdException w:name="Colorful List Accent 4" w:semiHidden="0" w:uiPriority="72" w:unhideWhenUsed="0"/>
+    <w:lsdException w:name="Colorful Grid Accent 4" w:semiHidden="0" w:uiPriority="73" w:unhideWhenUsed="0"/>
+    <w:lsdException w:name="Light Shading Accent 5" w:semiHidden="0" w:uiPriority="60" w:unhideWhenUsed="0"/>
+    <w:lsdException w:name="Light List Accent 5" w:semiHidden="0" w:uiPriority="61" w:unhideWhenUsed="0"/>
+    <w:lsdException w:name="Light Grid Accent 5" w:semiHidden="0" w:uiPriority="62" w:unhideWhenUsed="0"/>
+    <w:lsdException w:name="Medium Shading 1 Accent 5" w:semiHidden="0" w:uiPriority="63" w:unhideWhenUsed="0"/>
+    <w:lsdException w:name="Medium Shading 2 Accent 5" w:semiHidden="0" w:uiPriority="64" w:unhideWhenUsed="0"/>
+    <w:lsdException w:name="Medium List 1 Accent 5" w:semiHidden="0" w:uiPriority="65" w:unhideWhenUsed="0"/>
+    <w:lsdException w:name="Medium List 2 Accent 5" w:semiHidden="0" w:uiPriority="66" w:unhideWhenUsed="0"/>
+    <w:lsdException w:name="Medium Grid 1 Accent 5" w:semiHidden="0" w:uiPriority="67" w:unhideWhenUsed="0"/>
+    <w:lsdException w:name="Medium Grid 2 Accent 5" w:semiHidden="0" w:uiPriority="68" w:unhideWhenUsed="0"/>
+    <w:lsdException w:name="Medium Grid 3 Accent 5" w:semiHidden="0" w:uiPriority="69" w:unhideWhenUsed="0"/>
+    <w:lsdException w:name="Dark List Accent 5" w:semiHidden="0" w:uiPriority="70" w:unhideWhenUsed="0"/>
+    <w:lsdException w:name="Colorful Shading Accent 5" w:semiHidden="0" w:uiPriority="71" w:unhideWhenUsed="0"/>
+    <w:lsdException w:name="Colorful List Accent 5" w:semiHidden="0" w:uiPriority="72" w:unhideWhenUsed="0"/>
+    <w:lsdException w:name="Colorful Grid Accent 5" w:semiHidden="0" w:uiPriority="73" w:unhideWhenUsed="0"/>
+    <w:lsdException w:name="Light Shading Accent 6" w:semiHidden="0" w:uiPriority="60" w:unhideWhenUsed="0"/>
+    <w:lsdException w:name="Light List Accent 6" w:semiHidden="0" w:uiPriority="61" w:unhideWhenUsed="0"/>
+    <w:lsdException w:name="Light Grid Accent 6" w:semiHidden="0" w:uiPriority="62" w:unhideWhenUsed="0"/>
+    <w:lsdException w:name="Medium Shading 1 Accent 6" w:semiHidden="0" w:uiPriority="63" w:unhideWhenUsed="0"/>
+    <w:lsdException w:name="Medium Shading 2 Accent 6" w:semiHidden="0" w:uiPriority="64" w:unhideWhenUsed="0"/>
+    <w:lsdException w:name="Medium List 1 Accent 6" w:semiHidden="0" w:uiPriority="65" w:unhideWhenUsed="0"/>
+    <w:lsdException w:name="Medium List 2 Accent 6" w:semiHidden="0" w:uiPriority="66" w:unhideWhenUsed="0"/>
+    <w:lsdException w:name="Medium Grid 1 Accent 6" w:semiHidden="0" w:uiPriority="67" w:unhideWhenUsed="0"/>
+    <w:lsdException w:name="Medium Grid 2 Accent 6" w:semiHidden="0" w:uiPriority="68" w:unhideWhenUsed="0"/>
+    <w:lsdException w:name="Medium Grid 3 Accent 6" w:semiHidden="0" w:uiPriority="69" w:unhideWhenUsed="0"/>
+    <w:lsdException w:name="Dark List Accent 6" w:semiHidden="0" w:uiPriority="70" w:unhideWhenUsed="0"/>
+    <w:lsdException w:name="Colorful Shading Accent 6" w:semiHidden="0" w:uiPriority="71" w:unhideWhenUsed="0"/>
+    <w:lsdException w:name="Colorful List Accent 6" w:semiHidden="0" w:uiPriority="72" w:unhideWhenUsed="0"/>
+    <w:lsdException w:name="Colorful Grid Accent 6" w:semiHidden="0" w:uiPriority="73" w:unhideWhenUsed="0"/>
+    <w:lsdException w:name="Subtle Emphasis" w:semiHidden="0" w:uiPriority="19" w:unhideWhenUsed="0" w:qFormat="1"/>
+    <w:lsdException w:name="Intense Emphasis" w:semiHidden="0" w:uiPriority="21" w:unhideWhenUsed="0" w:qFormat="1"/>
+    <w:lsdException w:name="Subtle Reference" w:semiHidden="0" w:uiPriority="31" w:unhideWhenUsed="0" w:qFormat="1"/>
+    <w:lsdException w:name="Intense Reference" w:semiHidden="0" w:uiPriority="32" w:unhideWhenUsed="0" w:qFormat="1"/>
+    <w:lsdException w:name="Book Title" w:semiHidden="0" w:uiPriority="33" w:unhideWhenUsed="0" w:qFormat="1"/>
+    <w:lsdException w:name="Bibliography" w:uiPriority="37"/>
+    <w:lsdException w:name="TOC Heading" w:uiPriority="39" w:qFormat="1"/>
   </w:latentStyles>
   <w:style w:type="paragraph" w:default="1" w:styleId="Normal">
     <w:name w:val="Normal"/>

</xml_diff>